<commit_message>
A01 Solution and A02 Questions
</commit_message>
<xml_diff>
--- a/Class Activity Codes/Activity 1 - Introduction/ENGR131_A##_TI_KIT_BASICS.docx
+++ b/Class Activity Codes/Activity 1 - Introduction/ENGR131_A##_TI_KIT_BASICS.docx
@@ -2276,14 +2276,7 @@
                   <w:rStyle w:val="Hyperlink"/>
                   <w:rFonts w:cstheme="minorHAnsi"/>
                 </w:rPr>
-                <w:t>Githu</w:t>
-              </w:r>
-              <w:r>
-                <w:rPr>
-                  <w:rStyle w:val="Hyperlink"/>
-                  <w:rFonts w:cstheme="minorHAnsi"/>
-                </w:rPr>
-                <w:t>b</w:t>
+                <w:t>Github</w:t>
               </w:r>
               <w:proofErr w:type="spellEnd"/>
             </w:hyperlink>
@@ -3539,27 +3532,23 @@
               <w:jc w:val="both"/>
               <w:rPr>
                 <w:rFonts w:cstheme="minorHAnsi"/>
-                <w:sz w:val="24"/>
-              </w:rPr>
-            </w:pPr>
-            <w:r>
-              <w:rPr>
-                <w:rFonts w:cstheme="minorHAnsi"/>
-                <w:sz w:val="24"/>
+              </w:rPr>
+            </w:pPr>
+            <w:r>
+              <w:rPr>
+                <w:rFonts w:cstheme="minorHAnsi"/>
               </w:rPr>
               <w:t xml:space="preserve">Now that you understand the basics </w:t>
             </w:r>
             <w:r>
               <w:rPr>
                 <w:rFonts w:cstheme="minorHAnsi"/>
-                <w:sz w:val="24"/>
               </w:rPr>
               <w:t xml:space="preserve">of the TI Kit, it is time to begin using sensors to solve various problems. In this first problem, you will simply be building a circuit using the TI Kit to play the Purdue Fight Song. </w:t>
             </w:r>
             <w:r>
               <w:rPr>
                 <w:rFonts w:cstheme="minorHAnsi"/>
-                <w:sz w:val="24"/>
               </w:rPr>
               <w:t>To do this, you will need to complete the following:</w:t>
             </w:r>
@@ -3573,68 +3562,90 @@
               </w:numPr>
               <w:jc w:val="both"/>
               <w:rPr>
-                <w:rFonts w:cstheme="minorHAnsi"/>
-              </w:rPr>
-            </w:pPr>
-            <w:r>
-              <w:rPr>
-                <w:rFonts w:cstheme="minorHAnsi"/>
+                <w:rFonts w:asciiTheme="minorHAnsi" w:hAnsiTheme="minorHAnsi" w:cstheme="minorHAnsi"/>
+                <w:sz w:val="22"/>
+                <w:szCs w:val="22"/>
+              </w:rPr>
+            </w:pPr>
+            <w:r>
+              <w:rPr>
+                <w:rFonts w:asciiTheme="minorHAnsi" w:hAnsiTheme="minorHAnsi" w:cstheme="minorHAnsi"/>
+                <w:sz w:val="22"/>
+                <w:szCs w:val="22"/>
               </w:rPr>
               <w:t xml:space="preserve">Download the </w:t>
             </w:r>
             <w:proofErr w:type="spellStart"/>
             <w:r>
               <w:rPr>
-                <w:rFonts w:cstheme="minorHAnsi"/>
+                <w:rFonts w:asciiTheme="minorHAnsi" w:hAnsiTheme="minorHAnsi" w:cstheme="minorHAnsi"/>
+                <w:sz w:val="22"/>
+                <w:szCs w:val="22"/>
               </w:rPr>
               <w:t>b</w:t>
             </w:r>
             <w:r>
               <w:rPr>
-                <w:rFonts w:cstheme="minorHAnsi"/>
+                <w:rFonts w:asciiTheme="minorHAnsi" w:hAnsiTheme="minorHAnsi" w:cstheme="minorHAnsi"/>
+                <w:sz w:val="22"/>
+                <w:szCs w:val="22"/>
               </w:rPr>
               <w:t>uzzer</w:t>
             </w:r>
             <w:r>
               <w:rPr>
-                <w:rFonts w:cstheme="minorHAnsi"/>
+                <w:rFonts w:asciiTheme="minorHAnsi" w:hAnsiTheme="minorHAnsi" w:cstheme="minorHAnsi"/>
+                <w:sz w:val="22"/>
+                <w:szCs w:val="22"/>
               </w:rPr>
               <w:t>_</w:t>
             </w:r>
             <w:r>
               <w:rPr>
-                <w:rFonts w:cstheme="minorHAnsi"/>
+                <w:rFonts w:asciiTheme="minorHAnsi" w:hAnsiTheme="minorHAnsi" w:cstheme="minorHAnsi"/>
+                <w:sz w:val="22"/>
+                <w:szCs w:val="22"/>
               </w:rPr>
               <w:t>purdue_f</w:t>
             </w:r>
             <w:r>
               <w:rPr>
-                <w:rFonts w:cstheme="minorHAnsi"/>
+                <w:rFonts w:asciiTheme="minorHAnsi" w:hAnsiTheme="minorHAnsi" w:cstheme="minorHAnsi"/>
+                <w:sz w:val="22"/>
+                <w:szCs w:val="22"/>
               </w:rPr>
               <w:t>ight_</w:t>
             </w:r>
             <w:r>
               <w:rPr>
-                <w:rFonts w:cstheme="minorHAnsi"/>
+                <w:rFonts w:asciiTheme="minorHAnsi" w:hAnsiTheme="minorHAnsi" w:cstheme="minorHAnsi"/>
+                <w:sz w:val="22"/>
+                <w:szCs w:val="22"/>
               </w:rPr>
               <w:t>s</w:t>
             </w:r>
             <w:r>
               <w:rPr>
-                <w:rFonts w:cstheme="minorHAnsi"/>
+                <w:rFonts w:asciiTheme="minorHAnsi" w:hAnsiTheme="minorHAnsi" w:cstheme="minorHAnsi"/>
+                <w:sz w:val="22"/>
+                <w:szCs w:val="22"/>
               </w:rPr>
               <w:t>ong</w:t>
             </w:r>
             <w:r>
               <w:rPr>
-                <w:rFonts w:cstheme="minorHAnsi"/>
+                <w:rFonts w:asciiTheme="minorHAnsi" w:hAnsiTheme="minorHAnsi" w:cstheme="minorHAnsi"/>
+                <w:sz w:val="22"/>
+                <w:szCs w:val="22"/>
               </w:rPr>
               <w:t>.ino</w:t>
             </w:r>
             <w:proofErr w:type="spellEnd"/>
             <w:r>
               <w:rPr>
-                <w:rFonts w:cstheme="minorHAnsi"/>
+                <w:rFonts w:asciiTheme="minorHAnsi" w:hAnsiTheme="minorHAnsi" w:cstheme="minorHAnsi"/>
+                <w:sz w:val="22"/>
+                <w:szCs w:val="22"/>
               </w:rPr>
               <w:t xml:space="preserve"> file from </w:t>
             </w:r>
@@ -3643,21 +3654,27 @@
               <w:r>
                 <w:rPr>
                   <w:rStyle w:val="Hyperlink"/>
-                  <w:rFonts w:cstheme="minorHAnsi"/>
+                  <w:rFonts w:asciiTheme="minorHAnsi" w:hAnsiTheme="minorHAnsi" w:cstheme="minorHAnsi"/>
+                  <w:sz w:val="22"/>
+                  <w:szCs w:val="22"/>
                 </w:rPr>
                 <w:t>G</w:t>
               </w:r>
               <w:r>
                 <w:rPr>
                   <w:rStyle w:val="Hyperlink"/>
-                  <w:rFonts w:cstheme="minorHAnsi"/>
+                  <w:rFonts w:asciiTheme="minorHAnsi" w:hAnsiTheme="minorHAnsi" w:cstheme="minorHAnsi"/>
+                  <w:sz w:val="22"/>
+                  <w:szCs w:val="22"/>
                 </w:rPr>
                 <w:t>ithu</w:t>
               </w:r>
               <w:r>
                 <w:rPr>
                   <w:rStyle w:val="Hyperlink"/>
-                  <w:rFonts w:cstheme="minorHAnsi"/>
+                  <w:rFonts w:asciiTheme="minorHAnsi" w:hAnsiTheme="minorHAnsi" w:cstheme="minorHAnsi"/>
+                  <w:sz w:val="22"/>
+                  <w:szCs w:val="22"/>
                 </w:rPr>
                 <w:t>b</w:t>
               </w:r>
@@ -3665,21 +3682,27 @@
             </w:hyperlink>
             <w:r>
               <w:rPr>
-                <w:rFonts w:cstheme="minorHAnsi"/>
+                <w:rFonts w:asciiTheme="minorHAnsi" w:hAnsiTheme="minorHAnsi" w:cstheme="minorHAnsi"/>
+                <w:sz w:val="22"/>
+                <w:szCs w:val="22"/>
               </w:rPr>
               <w:t xml:space="preserve"> and open in </w:t>
             </w:r>
             <w:proofErr w:type="spellStart"/>
             <w:r>
               <w:rPr>
-                <w:rFonts w:cstheme="minorHAnsi"/>
+                <w:rFonts w:asciiTheme="minorHAnsi" w:hAnsiTheme="minorHAnsi" w:cstheme="minorHAnsi"/>
+                <w:sz w:val="22"/>
+                <w:szCs w:val="22"/>
               </w:rPr>
               <w:t>Energia</w:t>
             </w:r>
             <w:proofErr w:type="spellEnd"/>
             <w:r>
               <w:rPr>
-                <w:rFonts w:cstheme="minorHAnsi"/>
+                <w:rFonts w:asciiTheme="minorHAnsi" w:hAnsiTheme="minorHAnsi" w:cstheme="minorHAnsi"/>
+                <w:sz w:val="22"/>
+                <w:szCs w:val="22"/>
               </w:rPr>
               <w:t>.</w:t>
             </w:r>
@@ -3693,12 +3716,16 @@
               </w:numPr>
               <w:jc w:val="both"/>
               <w:rPr>
-                <w:rFonts w:cstheme="minorHAnsi"/>
-              </w:rPr>
-            </w:pPr>
-            <w:r>
-              <w:rPr>
-                <w:rFonts w:cstheme="minorHAnsi"/>
+                <w:rFonts w:asciiTheme="minorHAnsi" w:hAnsiTheme="minorHAnsi" w:cstheme="minorHAnsi"/>
+                <w:sz w:val="22"/>
+                <w:szCs w:val="22"/>
+              </w:rPr>
+            </w:pPr>
+            <w:r>
+              <w:rPr>
+                <w:rFonts w:asciiTheme="minorHAnsi" w:hAnsiTheme="minorHAnsi" w:cstheme="minorHAnsi"/>
+                <w:sz w:val="22"/>
+                <w:szCs w:val="22"/>
               </w:rPr>
               <w:t xml:space="preserve">Before compiling and uploading the sketch, first you need to add to the board. </w:t>
             </w:r>
@@ -3712,100 +3739,618 @@
               </w:numPr>
               <w:jc w:val="both"/>
               <w:rPr>
-                <w:rFonts w:cstheme="minorHAnsi"/>
-              </w:rPr>
-            </w:pPr>
-            <w:r>
-              <w:rPr>
-                <w:rFonts w:cstheme="minorHAnsi"/>
+                <w:rFonts w:asciiTheme="minorHAnsi" w:hAnsiTheme="minorHAnsi" w:cstheme="minorHAnsi"/>
+                <w:sz w:val="22"/>
+                <w:szCs w:val="22"/>
+              </w:rPr>
+            </w:pPr>
+            <w:r>
+              <w:rPr>
+                <w:rFonts w:asciiTheme="minorHAnsi" w:hAnsiTheme="minorHAnsi" w:cstheme="minorHAnsi"/>
+                <w:sz w:val="22"/>
+                <w:szCs w:val="22"/>
               </w:rPr>
               <w:t xml:space="preserve">Connect the Grove Starter Kit Buzzer to J14 of the </w:t>
             </w:r>
             <w:proofErr w:type="spellStart"/>
             <w:r>
               <w:rPr>
-                <w:rFonts w:cstheme="minorHAnsi"/>
+                <w:rFonts w:asciiTheme="minorHAnsi" w:hAnsiTheme="minorHAnsi" w:cstheme="minorHAnsi"/>
+                <w:sz w:val="22"/>
+                <w:szCs w:val="22"/>
               </w:rPr>
               <w:t>Boosterpack</w:t>
             </w:r>
             <w:proofErr w:type="spellEnd"/>
             <w:r>
               <w:rPr>
-                <w:rFonts w:cstheme="minorHAnsi"/>
+                <w:rFonts w:asciiTheme="minorHAnsi" w:hAnsiTheme="minorHAnsi" w:cstheme="minorHAnsi"/>
+                <w:sz w:val="22"/>
+                <w:szCs w:val="22"/>
               </w:rPr>
               <w:t xml:space="preserve"> using the </w:t>
             </w:r>
             <w:r>
               <w:rPr>
-                <w:rFonts w:cstheme="minorHAnsi"/>
+                <w:rFonts w:asciiTheme="minorHAnsi" w:hAnsiTheme="minorHAnsi" w:cstheme="minorHAnsi"/>
+                <w:sz w:val="22"/>
+                <w:szCs w:val="22"/>
               </w:rPr>
               <w:t>four-prong</w:t>
             </w:r>
             <w:r>
               <w:rPr>
-                <w:rFonts w:cstheme="minorHAnsi"/>
+                <w:rFonts w:asciiTheme="minorHAnsi" w:hAnsiTheme="minorHAnsi" w:cstheme="minorHAnsi"/>
+                <w:sz w:val="22"/>
+                <w:szCs w:val="22"/>
               </w:rPr>
               <w:t xml:space="preserve"> con</w:t>
             </w:r>
             <w:r>
               <w:rPr>
-                <w:rFonts w:cstheme="minorHAnsi"/>
+                <w:rFonts w:asciiTheme="minorHAnsi" w:hAnsiTheme="minorHAnsi" w:cstheme="minorHAnsi"/>
+                <w:sz w:val="22"/>
+                <w:szCs w:val="22"/>
               </w:rPr>
               <w:t>nector cable.</w:t>
             </w:r>
             <w:r>
               <w:rPr>
-                <w:rFonts w:cstheme="minorHAnsi"/>
+                <w:rFonts w:asciiTheme="minorHAnsi" w:hAnsiTheme="minorHAnsi" w:cstheme="minorHAnsi"/>
+                <w:sz w:val="22"/>
+                <w:szCs w:val="22"/>
               </w:rPr>
               <w:t xml:space="preserve"> </w:t>
             </w:r>
-            <w:r>
-              <w:rPr>
-                <w:rFonts w:cstheme="minorHAnsi"/>
+          </w:p>
+          <w:p>
+            <w:pPr>
+              <w:pStyle w:val="ListParagraph"/>
+              <w:ind w:left="1440"/>
+              <w:jc w:val="both"/>
+              <w:rPr>
+                <w:rFonts w:asciiTheme="minorHAnsi" w:hAnsiTheme="minorHAnsi" w:cstheme="minorHAnsi"/>
+                <w:noProof/>
                 <w:color w:val="FF0000"/>
-              </w:rPr>
-              <w:t>INCLUDE PICTURE OF Assembly</w:t>
-            </w:r>
+                <w:sz w:val="22"/>
+                <w:szCs w:val="22"/>
+              </w:rPr>
+            </w:pPr>
           </w:p>
           <w:p>
             <w:pPr>
               <w:pStyle w:val="ListParagraph"/>
+              <w:keepNext/>
+              <w:ind w:left="1440"/>
+              <w:jc w:val="both"/>
+              <w:rPr>
+                <w:rFonts w:asciiTheme="minorHAnsi" w:hAnsiTheme="minorHAnsi" w:cstheme="minorHAnsi"/>
+                <w:sz w:val="22"/>
+                <w:szCs w:val="22"/>
+              </w:rPr>
+            </w:pPr>
+            <w:r>
+              <w:rPr>
+                <w:rFonts w:asciiTheme="minorHAnsi" w:hAnsiTheme="minorHAnsi" w:cstheme="minorHAnsi"/>
+                <w:noProof/>
+                <w:color w:val="FF0000"/>
+                <w:sz w:val="22"/>
+                <w:szCs w:val="22"/>
+              </w:rPr>
+              <w:lastRenderedPageBreak/>
+              <w:drawing>
+                <wp:inline distT="0" distB="0" distL="0" distR="0" wp14:anchorId="1FE69E52" wp14:editId="10EF9B77">
+                  <wp:extent cx="2954992" cy="1043796"/>
+                  <wp:effectExtent l="0" t="0" r="0" b="4445"/>
+                  <wp:docPr id="2" name="Picture 2"/>
+                  <wp:cNvGraphicFramePr>
+                    <a:graphicFrameLocks xmlns:a="http://schemas.openxmlformats.org/drawingml/2006/main" noChangeAspect="1"/>
+                  </wp:cNvGraphicFramePr>
+                  <a:graphic xmlns:a="http://schemas.openxmlformats.org/drawingml/2006/main">
+                    <a:graphicData uri="http://schemas.openxmlformats.org/drawingml/2006/picture">
+                      <pic:pic xmlns:pic="http://schemas.openxmlformats.org/drawingml/2006/picture">
+                        <pic:nvPicPr>
+                          <pic:cNvPr id="0" name="Picture 2"/>
+                          <pic:cNvPicPr>
+                            <a:picLocks noChangeAspect="1" noChangeArrowheads="1"/>
+                          </pic:cNvPicPr>
+                        </pic:nvPicPr>
+                        <pic:blipFill rotWithShape="1">
+                          <a:blip r:embed="rId12" cstate="print">
+                            <a:extLst>
+                              <a:ext uri="{28A0092B-C50C-407E-A947-70E740481C1C}">
+                                <a14:useLocalDpi xmlns:a14="http://schemas.microsoft.com/office/drawing/2010/main" val="0"/>
+                              </a:ext>
+                            </a:extLst>
+                          </a:blip>
+                          <a:srcRect l="20616" t="42385" r="21891" b="30563"/>
+                          <a:stretch/>
+                        </pic:blipFill>
+                        <pic:spPr bwMode="auto">
+                          <a:xfrm rot="10800000">
+                            <a:off x="0" y="0"/>
+                            <a:ext cx="2992651" cy="1057098"/>
+                          </a:xfrm>
+                          <a:prstGeom prst="rect">
+                            <a:avLst/>
+                          </a:prstGeom>
+                          <a:noFill/>
+                          <a:ln>
+                            <a:noFill/>
+                          </a:ln>
+                          <a:extLst>
+                            <a:ext uri="{53640926-AAD7-44D8-BBD7-CCE9431645EC}">
+                              <a14:shadowObscured xmlns:a14="http://schemas.microsoft.com/office/drawing/2010/main"/>
+                            </a:ext>
+                          </a:extLst>
+                        </pic:spPr>
+                      </pic:pic>
+                    </a:graphicData>
+                  </a:graphic>
+                </wp:inline>
+              </w:drawing>
+            </w:r>
+          </w:p>
+          <w:p>
+            <w:pPr>
+              <w:pStyle w:val="Caption"/>
+              <w:ind w:left="1440"/>
+              <w:rPr>
+                <w:rFonts w:asciiTheme="minorHAnsi" w:hAnsiTheme="minorHAnsi" w:cstheme="minorHAnsi"/>
+                <w:color w:val="auto"/>
+                <w:sz w:val="22"/>
+                <w:szCs w:val="22"/>
+              </w:rPr>
+            </w:pPr>
+            <w:r>
+              <w:rPr>
+                <w:rFonts w:asciiTheme="minorHAnsi" w:hAnsiTheme="minorHAnsi" w:cstheme="minorHAnsi"/>
+                <w:color w:val="auto"/>
+                <w:sz w:val="22"/>
+                <w:szCs w:val="22"/>
+              </w:rPr>
+              <w:t xml:space="preserve">Figure </w:t>
+            </w:r>
+            <w:r>
+              <w:rPr>
+                <w:rFonts w:asciiTheme="minorHAnsi" w:hAnsiTheme="minorHAnsi" w:cstheme="minorHAnsi"/>
+                <w:color w:val="auto"/>
+                <w:sz w:val="22"/>
+                <w:szCs w:val="22"/>
+              </w:rPr>
+              <w:fldChar w:fldCharType="begin"/>
+            </w:r>
+            <w:r>
+              <w:rPr>
+                <w:rFonts w:asciiTheme="minorHAnsi" w:hAnsiTheme="minorHAnsi" w:cstheme="minorHAnsi"/>
+                <w:color w:val="auto"/>
+                <w:sz w:val="22"/>
+                <w:szCs w:val="22"/>
+              </w:rPr>
+              <w:instrText xml:space="preserve"> SEQ Figure \* ARABIC </w:instrText>
+            </w:r>
+            <w:r>
+              <w:rPr>
+                <w:rFonts w:asciiTheme="minorHAnsi" w:hAnsiTheme="minorHAnsi" w:cstheme="minorHAnsi"/>
+                <w:color w:val="auto"/>
+                <w:sz w:val="22"/>
+                <w:szCs w:val="22"/>
+              </w:rPr>
+              <w:fldChar w:fldCharType="separate"/>
+            </w:r>
+            <w:r>
+              <w:rPr>
+                <w:rFonts w:asciiTheme="minorHAnsi" w:hAnsiTheme="minorHAnsi" w:cstheme="minorHAnsi"/>
+                <w:noProof/>
+                <w:color w:val="auto"/>
+                <w:sz w:val="22"/>
+                <w:szCs w:val="22"/>
+              </w:rPr>
+              <w:t>1</w:t>
+            </w:r>
+            <w:r>
+              <w:rPr>
+                <w:rFonts w:asciiTheme="minorHAnsi" w:hAnsiTheme="minorHAnsi" w:cstheme="minorHAnsi"/>
+                <w:color w:val="auto"/>
+                <w:sz w:val="22"/>
+                <w:szCs w:val="22"/>
+              </w:rPr>
+              <w:fldChar w:fldCharType="end"/>
+            </w:r>
+            <w:r>
+              <w:rPr>
+                <w:rFonts w:asciiTheme="minorHAnsi" w:hAnsiTheme="minorHAnsi" w:cstheme="minorHAnsi"/>
+                <w:color w:val="auto"/>
+                <w:sz w:val="22"/>
+                <w:szCs w:val="22"/>
+              </w:rPr>
+              <w:t xml:space="preserve">: Grove Starter Kit Buzzer </w:t>
+            </w:r>
+            <w:proofErr w:type="spellStart"/>
+            <w:r>
+              <w:rPr>
+                <w:rFonts w:asciiTheme="minorHAnsi" w:hAnsiTheme="minorHAnsi" w:cstheme="minorHAnsi"/>
+                <w:color w:val="auto"/>
+                <w:sz w:val="22"/>
+                <w:szCs w:val="22"/>
+              </w:rPr>
+              <w:t>Boosterpack</w:t>
+            </w:r>
+            <w:proofErr w:type="spellEnd"/>
+            <w:r>
+              <w:rPr>
+                <w:rFonts w:asciiTheme="minorHAnsi" w:hAnsiTheme="minorHAnsi" w:cstheme="minorHAnsi"/>
+                <w:color w:val="auto"/>
+                <w:sz w:val="22"/>
+                <w:szCs w:val="22"/>
+              </w:rPr>
+              <w:t xml:space="preserve"> Connection</w:t>
+            </w:r>
+          </w:p>
+          <w:p>
+            <w:pPr>
+              <w:pStyle w:val="ListParagraph"/>
+              <w:keepNext/>
               <w:numPr>
                 <w:ilvl w:val="1"/>
                 <w:numId w:val="27"/>
               </w:numPr>
               <w:jc w:val="both"/>
               <w:rPr>
-                <w:rFonts w:cstheme="minorHAnsi"/>
-              </w:rPr>
-            </w:pPr>
-            <w:r>
-              <w:rPr>
-                <w:rFonts w:cstheme="minorHAnsi"/>
-              </w:rPr>
-              <w:lastRenderedPageBreak/>
+                <w:rFonts w:asciiTheme="minorHAnsi" w:hAnsiTheme="minorHAnsi" w:cstheme="minorHAnsi"/>
+                <w:sz w:val="22"/>
+                <w:szCs w:val="22"/>
+              </w:rPr>
+            </w:pPr>
+            <w:r>
+              <w:rPr>
+                <w:rFonts w:asciiTheme="minorHAnsi" w:hAnsiTheme="minorHAnsi" w:cstheme="minorHAnsi"/>
+                <w:sz w:val="22"/>
+                <w:szCs w:val="22"/>
+              </w:rPr>
               <w:t xml:space="preserve">Connect the </w:t>
             </w:r>
             <w:proofErr w:type="spellStart"/>
             <w:r>
               <w:rPr>
-                <w:rFonts w:cstheme="minorHAnsi"/>
+                <w:rFonts w:asciiTheme="minorHAnsi" w:hAnsiTheme="minorHAnsi" w:cstheme="minorHAnsi"/>
+                <w:sz w:val="22"/>
+                <w:szCs w:val="22"/>
               </w:rPr>
               <w:t>Boosterpack</w:t>
             </w:r>
             <w:proofErr w:type="spellEnd"/>
             <w:r>
               <w:rPr>
-                <w:rFonts w:cstheme="minorHAnsi"/>
+                <w:rFonts w:asciiTheme="minorHAnsi" w:hAnsiTheme="minorHAnsi" w:cstheme="minorHAnsi"/>
+                <w:sz w:val="22"/>
+                <w:szCs w:val="22"/>
               </w:rPr>
               <w:t xml:space="preserve"> underneath the TI Kit board. </w:t>
             </w:r>
             <w:r>
               <w:rPr>
-                <w:rFonts w:cstheme="minorHAnsi"/>
+                <w:rFonts w:asciiTheme="minorHAnsi" w:hAnsiTheme="minorHAnsi" w:cstheme="minorHAnsi"/>
+                <w:noProof/>
                 <w:color w:val="FF0000"/>
-              </w:rPr>
-              <w:t>INCLUDE PICTURE OF Assembly</w:t>
+                <w:sz w:val="22"/>
+                <w:szCs w:val="22"/>
+              </w:rPr>
+              <w:drawing>
+                <wp:inline distT="0" distB="0" distL="0" distR="0" wp14:anchorId="25648286" wp14:editId="1BF023CD">
+                  <wp:extent cx="2907102" cy="1452952"/>
+                  <wp:effectExtent l="0" t="0" r="7620" b="0"/>
+                  <wp:docPr id="1" name="Picture 1"/>
+                  <wp:cNvGraphicFramePr>
+                    <a:graphicFrameLocks xmlns:a="http://schemas.openxmlformats.org/drawingml/2006/main" noChangeAspect="1"/>
+                  </wp:cNvGraphicFramePr>
+                  <a:graphic xmlns:a="http://schemas.openxmlformats.org/drawingml/2006/main">
+                    <a:graphicData uri="http://schemas.openxmlformats.org/drawingml/2006/picture">
+                      <pic:pic xmlns:pic="http://schemas.openxmlformats.org/drawingml/2006/picture">
+                        <pic:nvPicPr>
+                          <pic:cNvPr id="0" name="Picture 1"/>
+                          <pic:cNvPicPr>
+                            <a:picLocks noChangeAspect="1" noChangeArrowheads="1"/>
+                          </pic:cNvPicPr>
+                        </pic:nvPicPr>
+                        <pic:blipFill rotWithShape="1">
+                          <a:blip r:embed="rId13" cstate="print">
+                            <a:extLst>
+                              <a:ext uri="{28A0092B-C50C-407E-A947-70E740481C1C}">
+                                <a14:useLocalDpi xmlns:a14="http://schemas.microsoft.com/office/drawing/2010/main" val="0"/>
+                              </a:ext>
+                            </a:extLst>
+                          </a:blip>
+                          <a:srcRect l="7882" t="38674"/>
+                          <a:stretch/>
+                        </pic:blipFill>
+                        <pic:spPr bwMode="auto">
+                          <a:xfrm rot="10800000">
+                            <a:off x="0" y="0"/>
+                            <a:ext cx="2929400" cy="1464097"/>
+                          </a:xfrm>
+                          <a:prstGeom prst="rect">
+                            <a:avLst/>
+                          </a:prstGeom>
+                          <a:noFill/>
+                          <a:ln>
+                            <a:noFill/>
+                          </a:ln>
+                          <a:extLst>
+                            <a:ext uri="{53640926-AAD7-44D8-BBD7-CCE9431645EC}">
+                              <a14:shadowObscured xmlns:a14="http://schemas.microsoft.com/office/drawing/2010/main"/>
+                            </a:ext>
+                          </a:extLst>
+                        </pic:spPr>
+                      </pic:pic>
+                    </a:graphicData>
+                  </a:graphic>
+                </wp:inline>
+              </w:drawing>
+            </w:r>
+          </w:p>
+          <w:p>
+            <w:pPr>
+              <w:pStyle w:val="Caption"/>
+              <w:ind w:left="1440"/>
+              <w:jc w:val="both"/>
+              <w:rPr>
+                <w:rFonts w:asciiTheme="minorHAnsi" w:hAnsiTheme="minorHAnsi" w:cstheme="minorHAnsi"/>
+                <w:color w:val="auto"/>
+                <w:sz w:val="22"/>
+                <w:szCs w:val="22"/>
+              </w:rPr>
+            </w:pPr>
+            <w:r>
+              <w:rPr>
+                <w:rFonts w:asciiTheme="minorHAnsi" w:hAnsiTheme="minorHAnsi" w:cstheme="minorHAnsi"/>
+                <w:color w:val="auto"/>
+                <w:sz w:val="22"/>
+                <w:szCs w:val="22"/>
+              </w:rPr>
+              <w:t xml:space="preserve">Figure </w:t>
+            </w:r>
+            <w:r>
+              <w:rPr>
+                <w:rFonts w:asciiTheme="minorHAnsi" w:hAnsiTheme="minorHAnsi" w:cstheme="minorHAnsi"/>
+                <w:color w:val="auto"/>
+                <w:sz w:val="22"/>
+                <w:szCs w:val="22"/>
+              </w:rPr>
+              <w:fldChar w:fldCharType="begin"/>
+            </w:r>
+            <w:r>
+              <w:rPr>
+                <w:rFonts w:asciiTheme="minorHAnsi" w:hAnsiTheme="minorHAnsi" w:cstheme="minorHAnsi"/>
+                <w:color w:val="auto"/>
+                <w:sz w:val="22"/>
+                <w:szCs w:val="22"/>
+              </w:rPr>
+              <w:instrText xml:space="preserve"> SEQ Figure \* ARABIC </w:instrText>
+            </w:r>
+            <w:r>
+              <w:rPr>
+                <w:rFonts w:asciiTheme="minorHAnsi" w:hAnsiTheme="minorHAnsi" w:cstheme="minorHAnsi"/>
+                <w:color w:val="auto"/>
+                <w:sz w:val="22"/>
+                <w:szCs w:val="22"/>
+              </w:rPr>
+              <w:fldChar w:fldCharType="separate"/>
+            </w:r>
+            <w:r>
+              <w:rPr>
+                <w:rFonts w:asciiTheme="minorHAnsi" w:hAnsiTheme="minorHAnsi" w:cstheme="minorHAnsi"/>
+                <w:noProof/>
+                <w:color w:val="auto"/>
+                <w:sz w:val="22"/>
+                <w:szCs w:val="22"/>
+              </w:rPr>
+              <w:t>2</w:t>
+            </w:r>
+            <w:r>
+              <w:rPr>
+                <w:rFonts w:asciiTheme="minorHAnsi" w:hAnsiTheme="minorHAnsi" w:cstheme="minorHAnsi"/>
+                <w:color w:val="auto"/>
+                <w:sz w:val="22"/>
+                <w:szCs w:val="22"/>
+              </w:rPr>
+              <w:fldChar w:fldCharType="end"/>
+            </w:r>
+            <w:r>
+              <w:rPr>
+                <w:rFonts w:asciiTheme="minorHAnsi" w:hAnsiTheme="minorHAnsi" w:cstheme="minorHAnsi"/>
+                <w:color w:val="auto"/>
+                <w:sz w:val="22"/>
+                <w:szCs w:val="22"/>
+              </w:rPr>
+              <w:t xml:space="preserve">: Top View of </w:t>
+            </w:r>
+            <w:proofErr w:type="spellStart"/>
+            <w:r>
+              <w:rPr>
+                <w:rFonts w:asciiTheme="minorHAnsi" w:hAnsiTheme="minorHAnsi" w:cstheme="minorHAnsi"/>
+                <w:color w:val="auto"/>
+                <w:sz w:val="22"/>
+                <w:szCs w:val="22"/>
+              </w:rPr>
+              <w:t>Boosterpack</w:t>
+            </w:r>
+            <w:proofErr w:type="spellEnd"/>
+            <w:r>
+              <w:rPr>
+                <w:rFonts w:asciiTheme="minorHAnsi" w:hAnsiTheme="minorHAnsi" w:cstheme="minorHAnsi"/>
+                <w:color w:val="auto"/>
+                <w:sz w:val="22"/>
+                <w:szCs w:val="22"/>
+              </w:rPr>
+              <w:t xml:space="preserve"> to TI Kit Connection</w:t>
+            </w:r>
+          </w:p>
+          <w:p>
+            <w:pPr>
+              <w:pStyle w:val="ListParagraph"/>
+              <w:keepNext/>
+              <w:ind w:left="1440"/>
+              <w:jc w:val="both"/>
+              <w:rPr>
+                <w:rFonts w:asciiTheme="minorHAnsi" w:hAnsiTheme="minorHAnsi" w:cstheme="minorHAnsi"/>
+                <w:sz w:val="22"/>
+                <w:szCs w:val="22"/>
+              </w:rPr>
+            </w:pPr>
+            <w:r>
+              <w:rPr>
+                <w:rFonts w:asciiTheme="minorHAnsi" w:hAnsiTheme="minorHAnsi" w:cstheme="minorHAnsi"/>
+                <w:noProof/>
+                <w:color w:val="FF0000"/>
+                <w:sz w:val="22"/>
+                <w:szCs w:val="22"/>
+              </w:rPr>
+              <w:drawing>
+                <wp:inline distT="0" distB="0" distL="0" distR="0" wp14:anchorId="38F8F9FB" wp14:editId="064EC692">
+                  <wp:extent cx="2895590" cy="2173809"/>
+                  <wp:effectExtent l="0" t="0" r="635" b="0"/>
+                  <wp:docPr id="3" name="Picture 3"/>
+                  <wp:cNvGraphicFramePr>
+                    <a:graphicFrameLocks xmlns:a="http://schemas.openxmlformats.org/drawingml/2006/main" noChangeAspect="1"/>
+                  </wp:cNvGraphicFramePr>
+                  <a:graphic xmlns:a="http://schemas.openxmlformats.org/drawingml/2006/main">
+                    <a:graphicData uri="http://schemas.openxmlformats.org/drawingml/2006/picture">
+                      <pic:pic xmlns:pic="http://schemas.openxmlformats.org/drawingml/2006/picture">
+                        <pic:nvPicPr>
+                          <pic:cNvPr id="0" name="Picture 3"/>
+                          <pic:cNvPicPr>
+                            <a:picLocks noChangeAspect="1" noChangeArrowheads="1"/>
+                          </pic:cNvPicPr>
+                        </pic:nvPicPr>
+                        <pic:blipFill>
+                          <a:blip r:embed="rId14" cstate="print">
+                            <a:extLst>
+                              <a:ext uri="{28A0092B-C50C-407E-A947-70E740481C1C}">
+                                <a14:useLocalDpi xmlns:a14="http://schemas.microsoft.com/office/drawing/2010/main" val="0"/>
+                              </a:ext>
+                            </a:extLst>
+                          </a:blip>
+                          <a:srcRect/>
+                          <a:stretch>
+                            <a:fillRect/>
+                          </a:stretch>
+                        </pic:blipFill>
+                        <pic:spPr bwMode="auto">
+                          <a:xfrm>
+                            <a:off x="0" y="0"/>
+                            <a:ext cx="2924967" cy="2195863"/>
+                          </a:xfrm>
+                          <a:prstGeom prst="rect">
+                            <a:avLst/>
+                          </a:prstGeom>
+                          <a:noFill/>
+                          <a:ln>
+                            <a:noFill/>
+                          </a:ln>
+                        </pic:spPr>
+                      </pic:pic>
+                    </a:graphicData>
+                  </a:graphic>
+                </wp:inline>
+              </w:drawing>
+            </w:r>
+          </w:p>
+          <w:p>
+            <w:pPr>
+              <w:pStyle w:val="Caption"/>
+              <w:ind w:left="1440"/>
+              <w:jc w:val="both"/>
+              <w:rPr>
+                <w:rFonts w:asciiTheme="minorHAnsi" w:hAnsiTheme="minorHAnsi" w:cstheme="minorHAnsi"/>
+                <w:color w:val="auto"/>
+                <w:sz w:val="22"/>
+                <w:szCs w:val="22"/>
+              </w:rPr>
+            </w:pPr>
+            <w:r>
+              <w:rPr>
+                <w:rFonts w:asciiTheme="minorHAnsi" w:hAnsiTheme="minorHAnsi" w:cstheme="minorHAnsi"/>
+                <w:color w:val="auto"/>
+                <w:sz w:val="22"/>
+                <w:szCs w:val="22"/>
+              </w:rPr>
+              <w:t xml:space="preserve">Figure </w:t>
+            </w:r>
+            <w:r>
+              <w:rPr>
+                <w:rFonts w:asciiTheme="minorHAnsi" w:hAnsiTheme="minorHAnsi" w:cstheme="minorHAnsi"/>
+                <w:color w:val="auto"/>
+                <w:sz w:val="22"/>
+                <w:szCs w:val="22"/>
+              </w:rPr>
+              <w:fldChar w:fldCharType="begin"/>
+            </w:r>
+            <w:r>
+              <w:rPr>
+                <w:rFonts w:asciiTheme="minorHAnsi" w:hAnsiTheme="minorHAnsi" w:cstheme="minorHAnsi"/>
+                <w:color w:val="auto"/>
+                <w:sz w:val="22"/>
+                <w:szCs w:val="22"/>
+              </w:rPr>
+              <w:instrText xml:space="preserve"> SEQ Figure \* ARABIC </w:instrText>
+            </w:r>
+            <w:r>
+              <w:rPr>
+                <w:rFonts w:asciiTheme="minorHAnsi" w:hAnsiTheme="minorHAnsi" w:cstheme="minorHAnsi"/>
+                <w:color w:val="auto"/>
+                <w:sz w:val="22"/>
+                <w:szCs w:val="22"/>
+              </w:rPr>
+              <w:fldChar w:fldCharType="separate"/>
+            </w:r>
+            <w:r>
+              <w:rPr>
+                <w:rFonts w:asciiTheme="minorHAnsi" w:hAnsiTheme="minorHAnsi" w:cstheme="minorHAnsi"/>
+                <w:noProof/>
+                <w:color w:val="auto"/>
+                <w:sz w:val="22"/>
+                <w:szCs w:val="22"/>
+              </w:rPr>
+              <w:t>3</w:t>
+            </w:r>
+            <w:r>
+              <w:rPr>
+                <w:rFonts w:asciiTheme="minorHAnsi" w:hAnsiTheme="minorHAnsi" w:cstheme="minorHAnsi"/>
+                <w:color w:val="auto"/>
+                <w:sz w:val="22"/>
+                <w:szCs w:val="22"/>
+              </w:rPr>
+              <w:fldChar w:fldCharType="end"/>
+            </w:r>
+            <w:r>
+              <w:rPr>
+                <w:rFonts w:asciiTheme="minorHAnsi" w:hAnsiTheme="minorHAnsi" w:cstheme="minorHAnsi"/>
+                <w:color w:val="auto"/>
+                <w:sz w:val="22"/>
+                <w:szCs w:val="22"/>
+              </w:rPr>
+              <w:t xml:space="preserve">: Side View of </w:t>
+            </w:r>
+            <w:proofErr w:type="spellStart"/>
+            <w:r>
+              <w:rPr>
+                <w:rFonts w:asciiTheme="minorHAnsi" w:hAnsiTheme="minorHAnsi" w:cstheme="minorHAnsi"/>
+                <w:color w:val="auto"/>
+                <w:sz w:val="22"/>
+                <w:szCs w:val="22"/>
+              </w:rPr>
+              <w:t>Boosterpack</w:t>
+            </w:r>
+            <w:proofErr w:type="spellEnd"/>
+            <w:r>
+              <w:rPr>
+                <w:rFonts w:asciiTheme="minorHAnsi" w:hAnsiTheme="minorHAnsi" w:cstheme="minorHAnsi"/>
+                <w:color w:val="auto"/>
+                <w:sz w:val="22"/>
+                <w:szCs w:val="22"/>
+              </w:rPr>
+              <w:t xml:space="preserve"> to TI Kit Connection</w:t>
             </w:r>
           </w:p>
           <w:p>
@@ -3817,39 +4362,37 @@
               </w:numPr>
               <w:jc w:val="both"/>
               <w:rPr>
-                <w:rFonts w:cstheme="minorHAnsi"/>
-              </w:rPr>
-            </w:pPr>
-            <w:r>
-              <w:rPr>
-                <w:rFonts w:cstheme="minorHAnsi"/>
+                <w:rFonts w:asciiTheme="minorHAnsi" w:hAnsiTheme="minorHAnsi" w:cstheme="minorHAnsi"/>
+                <w:sz w:val="22"/>
+                <w:szCs w:val="22"/>
+              </w:rPr>
+            </w:pPr>
+            <w:r>
+              <w:rPr>
+                <w:rFonts w:asciiTheme="minorHAnsi" w:hAnsiTheme="minorHAnsi" w:cstheme="minorHAnsi"/>
+                <w:sz w:val="22"/>
+                <w:szCs w:val="22"/>
               </w:rPr>
               <w:t xml:space="preserve">Upload and compile the </w:t>
             </w:r>
             <w:proofErr w:type="spellStart"/>
             <w:r>
               <w:rPr>
-                <w:rFonts w:cstheme="minorHAnsi"/>
+                <w:rFonts w:asciiTheme="minorHAnsi" w:hAnsiTheme="minorHAnsi" w:cstheme="minorHAnsi"/>
+                <w:sz w:val="22"/>
+                <w:szCs w:val="22"/>
               </w:rPr>
               <w:t>Buzzer_Fight_Song</w:t>
             </w:r>
             <w:proofErr w:type="spellEnd"/>
             <w:r>
               <w:rPr>
-                <w:rFonts w:cstheme="minorHAnsi"/>
+                <w:rFonts w:asciiTheme="minorHAnsi" w:hAnsiTheme="minorHAnsi" w:cstheme="minorHAnsi"/>
+                <w:sz w:val="22"/>
+                <w:szCs w:val="22"/>
               </w:rPr>
               <w:t xml:space="preserve"> file. </w:t>
             </w:r>
-          </w:p>
-          <w:p>
-            <w:pPr>
-              <w:jc w:val="both"/>
-              <w:rPr>
-                <w:rFonts w:cstheme="minorHAnsi"/>
-                <w:i/>
-                <w:sz w:val="24"/>
-              </w:rPr>
-            </w:pPr>
           </w:p>
           <w:p>
             <w:pPr>
@@ -3874,12 +4417,16 @@
               </w:numPr>
               <w:jc w:val="both"/>
               <w:rPr>
-                <w:rFonts w:cstheme="minorHAnsi"/>
-              </w:rPr>
-            </w:pPr>
-            <w:r>
-              <w:rPr>
-                <w:rFonts w:cstheme="minorHAnsi"/>
+                <w:rFonts w:asciiTheme="minorHAnsi" w:hAnsiTheme="minorHAnsi" w:cstheme="minorHAnsi"/>
+                <w:sz w:val="22"/>
+                <w:szCs w:val="22"/>
+              </w:rPr>
+            </w:pPr>
+            <w:r>
+              <w:rPr>
+                <w:rFonts w:asciiTheme="minorHAnsi" w:hAnsiTheme="minorHAnsi" w:cstheme="minorHAnsi"/>
+                <w:sz w:val="22"/>
+                <w:szCs w:val="22"/>
               </w:rPr>
               <w:t xml:space="preserve">Draw (by hand or via a computer) a block diagram of your set up on your answer document. </w:t>
             </w:r>
@@ -3893,20 +4440,18 @@
               </w:numPr>
               <w:jc w:val="both"/>
               <w:rPr>
-                <w:rFonts w:cstheme="minorHAnsi"/>
-              </w:rPr>
-            </w:pPr>
-            <w:r>
-              <w:rPr>
-                <w:rFonts w:cstheme="minorHAnsi"/>
-              </w:rPr>
-              <w:t>Record a sound clip of your buzzer playing the Purdue Fight Song and upload it along with your answer document</w:t>
-            </w:r>
-            <w:r>
-              <w:rPr>
-                <w:rFonts w:cstheme="minorHAnsi"/>
-              </w:rPr>
-              <w:t>.</w:t>
+                <w:rFonts w:asciiTheme="minorHAnsi" w:hAnsiTheme="minorHAnsi" w:cstheme="minorHAnsi"/>
+                <w:sz w:val="22"/>
+                <w:szCs w:val="22"/>
+              </w:rPr>
+            </w:pPr>
+            <w:r>
+              <w:rPr>
+                <w:rFonts w:asciiTheme="minorHAnsi" w:hAnsiTheme="minorHAnsi" w:cstheme="minorHAnsi"/>
+                <w:sz w:val="22"/>
+                <w:szCs w:val="22"/>
+              </w:rPr>
+              <w:t>Record a sound clip of your buzzer playing the Purdue Fight Song and upload it along with your answer document.</w:t>
             </w:r>
           </w:p>
         </w:tc>
@@ -3945,79 +4490,70 @@
               <w:jc w:val="both"/>
               <w:rPr>
                 <w:rFonts w:cstheme="minorHAnsi"/>
-                <w:sz w:val="24"/>
-              </w:rPr>
-            </w:pPr>
-          </w:p>
-          <w:p>
-            <w:pPr>
-              <w:jc w:val="both"/>
-              <w:rPr>
-                <w:rFonts w:cstheme="minorHAnsi"/>
-                <w:sz w:val="24"/>
-              </w:rPr>
-            </w:pPr>
-          </w:p>
-          <w:p>
-            <w:pPr>
-              <w:jc w:val="both"/>
-              <w:rPr>
-                <w:rFonts w:cstheme="minorHAnsi"/>
-                <w:sz w:val="24"/>
-              </w:rPr>
-            </w:pPr>
-          </w:p>
-          <w:p>
-            <w:pPr>
-              <w:jc w:val="both"/>
-              <w:rPr>
-                <w:rFonts w:cstheme="minorHAnsi"/>
-                <w:sz w:val="24"/>
-              </w:rPr>
-            </w:pPr>
-          </w:p>
-          <w:p>
-            <w:pPr>
-              <w:jc w:val="both"/>
-              <w:rPr>
-                <w:rFonts w:cstheme="minorHAnsi"/>
-                <w:sz w:val="24"/>
-              </w:rPr>
-            </w:pPr>
-          </w:p>
-          <w:p>
-            <w:pPr>
-              <w:jc w:val="both"/>
-              <w:rPr>
-                <w:rFonts w:cstheme="minorHAnsi"/>
-                <w:sz w:val="24"/>
-              </w:rPr>
-            </w:pPr>
-          </w:p>
-          <w:p>
-            <w:pPr>
-              <w:jc w:val="both"/>
-              <w:rPr>
-                <w:rFonts w:cstheme="minorHAnsi"/>
-                <w:sz w:val="24"/>
-              </w:rPr>
-            </w:pPr>
-          </w:p>
-          <w:p>
-            <w:pPr>
-              <w:jc w:val="both"/>
-              <w:rPr>
-                <w:rFonts w:cstheme="minorHAnsi"/>
-                <w:sz w:val="24"/>
-              </w:rPr>
-            </w:pPr>
-          </w:p>
-          <w:p>
-            <w:pPr>
-              <w:jc w:val="both"/>
-              <w:rPr>
-                <w:rFonts w:cstheme="minorHAnsi"/>
-                <w:sz w:val="24"/>
+              </w:rPr>
+            </w:pPr>
+          </w:p>
+          <w:p>
+            <w:pPr>
+              <w:jc w:val="both"/>
+              <w:rPr>
+                <w:rFonts w:cstheme="minorHAnsi"/>
+              </w:rPr>
+            </w:pPr>
+          </w:p>
+          <w:p>
+            <w:pPr>
+              <w:jc w:val="both"/>
+              <w:rPr>
+                <w:rFonts w:cstheme="minorHAnsi"/>
+              </w:rPr>
+            </w:pPr>
+          </w:p>
+          <w:p>
+            <w:pPr>
+              <w:jc w:val="both"/>
+              <w:rPr>
+                <w:rFonts w:cstheme="minorHAnsi"/>
+              </w:rPr>
+            </w:pPr>
+          </w:p>
+          <w:p>
+            <w:pPr>
+              <w:jc w:val="both"/>
+              <w:rPr>
+                <w:rFonts w:cstheme="minorHAnsi"/>
+              </w:rPr>
+            </w:pPr>
+          </w:p>
+          <w:p>
+            <w:pPr>
+              <w:jc w:val="both"/>
+              <w:rPr>
+                <w:rFonts w:cstheme="minorHAnsi"/>
+              </w:rPr>
+            </w:pPr>
+          </w:p>
+          <w:p>
+            <w:pPr>
+              <w:jc w:val="both"/>
+              <w:rPr>
+                <w:rFonts w:cstheme="minorHAnsi"/>
+              </w:rPr>
+            </w:pPr>
+          </w:p>
+          <w:p>
+            <w:pPr>
+              <w:jc w:val="both"/>
+              <w:rPr>
+                <w:rFonts w:cstheme="minorHAnsi"/>
+              </w:rPr>
+            </w:pPr>
+          </w:p>
+          <w:p>
+            <w:pPr>
+              <w:jc w:val="both"/>
+              <w:rPr>
+                <w:rFonts w:cstheme="minorHAnsi"/>
               </w:rPr>
             </w:pPr>
           </w:p>
@@ -4043,6 +4579,7 @@
                 <w:rFonts w:cstheme="minorHAnsi"/>
                 <w:b/>
               </w:rPr>
+              <w:lastRenderedPageBreak/>
               <w:t>Solution: Sound Clip</w:t>
             </w:r>
           </w:p>
@@ -4056,13 +4593,11 @@
               <w:jc w:val="both"/>
               <w:rPr>
                 <w:rFonts w:cstheme="minorHAnsi"/>
-                <w:sz w:val="24"/>
-              </w:rPr>
-            </w:pPr>
-            <w:r>
-              <w:rPr>
-                <w:rFonts w:cstheme="minorHAnsi"/>
-                <w:sz w:val="24"/>
+              </w:rPr>
+            </w:pPr>
+            <w:r>
+              <w:rPr>
+                <w:rFonts w:cstheme="minorHAnsi"/>
               </w:rPr>
               <w:t xml:space="preserve">Please submit the audio clip along with the answer document when submitting this assignment. </w:t>
             </w:r>
@@ -4102,13 +4637,11 @@
               <w:jc w:val="both"/>
               <w:rPr>
                 <w:rFonts w:cstheme="minorHAnsi"/>
-                <w:sz w:val="24"/>
-              </w:rPr>
-            </w:pPr>
-            <w:r>
-              <w:rPr>
-                <w:rFonts w:cstheme="minorHAnsi"/>
-                <w:sz w:val="24"/>
+              </w:rPr>
+            </w:pPr>
+            <w:r>
+              <w:rPr>
+                <w:rFonts w:cstheme="minorHAnsi"/>
               </w:rPr>
               <w:t>/*</w:t>
             </w:r>
@@ -4118,13 +4651,11 @@
               <w:jc w:val="both"/>
               <w:rPr>
                 <w:rFonts w:cstheme="minorHAnsi"/>
-                <w:sz w:val="24"/>
-              </w:rPr>
-            </w:pPr>
-            <w:r>
-              <w:rPr>
-                <w:rFonts w:cstheme="minorHAnsi"/>
-                <w:sz w:val="24"/>
+              </w:rPr>
+            </w:pPr>
+            <w:r>
+              <w:rPr>
+                <w:rFonts w:cstheme="minorHAnsi"/>
               </w:rPr>
               <w:t xml:space="preserve"> Grove Buzzer</w:t>
             </w:r>
@@ -4134,22 +4665,19 @@
               <w:jc w:val="both"/>
               <w:rPr>
                 <w:rFonts w:cstheme="minorHAnsi"/>
-                <w:sz w:val="24"/>
-              </w:rPr>
-            </w:pPr>
-          </w:p>
-          <w:p>
-            <w:pPr>
-              <w:jc w:val="both"/>
-              <w:rPr>
-                <w:rFonts w:cstheme="minorHAnsi"/>
-                <w:sz w:val="24"/>
-              </w:rPr>
-            </w:pPr>
-            <w:r>
-              <w:rPr>
-                <w:rFonts w:cstheme="minorHAnsi"/>
-                <w:sz w:val="24"/>
+              </w:rPr>
+            </w:pPr>
+          </w:p>
+          <w:p>
+            <w:pPr>
+              <w:jc w:val="both"/>
+              <w:rPr>
+                <w:rFonts w:cstheme="minorHAnsi"/>
+              </w:rPr>
+            </w:pPr>
+            <w:r>
+              <w:rPr>
+                <w:rFonts w:cstheme="minorHAnsi"/>
               </w:rPr>
               <w:t xml:space="preserve"> The example uses a buzzer to play melodies. It sends a square wave of the </w:t>
             </w:r>
@@ -4159,13 +4687,11 @@
               <w:jc w:val="both"/>
               <w:rPr>
                 <w:rFonts w:cstheme="minorHAnsi"/>
-                <w:sz w:val="24"/>
-              </w:rPr>
-            </w:pPr>
-            <w:r>
-              <w:rPr>
-                <w:rFonts w:cstheme="minorHAnsi"/>
-                <w:sz w:val="24"/>
+              </w:rPr>
+            </w:pPr>
+            <w:r>
+              <w:rPr>
+                <w:rFonts w:cstheme="minorHAnsi"/>
               </w:rPr>
               <w:t xml:space="preserve"> appropriate frequency to the buzzer, generating the corresponding tone.</w:t>
             </w:r>
@@ -4175,13 +4701,11 @@
               <w:jc w:val="both"/>
               <w:rPr>
                 <w:rFonts w:cstheme="minorHAnsi"/>
-                <w:sz w:val="24"/>
-              </w:rPr>
-            </w:pPr>
-            <w:r>
-              <w:rPr>
-                <w:rFonts w:cstheme="minorHAnsi"/>
-                <w:sz w:val="24"/>
+              </w:rPr>
+            </w:pPr>
+            <w:r>
+              <w:rPr>
+                <w:rFonts w:cstheme="minorHAnsi"/>
               </w:rPr>
               <w:t xml:space="preserve"> </w:t>
             </w:r>
@@ -4191,13 +4715,11 @@
               <w:jc w:val="both"/>
               <w:rPr>
                 <w:rFonts w:cstheme="minorHAnsi"/>
-                <w:sz w:val="24"/>
-              </w:rPr>
-            </w:pPr>
-            <w:r>
-              <w:rPr>
-                <w:rFonts w:cstheme="minorHAnsi"/>
-                <w:sz w:val="24"/>
+              </w:rPr>
+            </w:pPr>
+            <w:r>
+              <w:rPr>
+                <w:rFonts w:cstheme="minorHAnsi"/>
               </w:rPr>
               <w:t xml:space="preserve"> The circuit:</w:t>
             </w:r>
@@ -4207,13 +4729,11 @@
               <w:jc w:val="both"/>
               <w:rPr>
                 <w:rFonts w:cstheme="minorHAnsi"/>
-                <w:sz w:val="24"/>
-              </w:rPr>
-            </w:pPr>
-            <w:r>
-              <w:rPr>
-                <w:rFonts w:cstheme="minorHAnsi"/>
-                <w:sz w:val="24"/>
+              </w:rPr>
+            </w:pPr>
+            <w:r>
+              <w:rPr>
+                <w:rFonts w:cstheme="minorHAnsi"/>
               </w:rPr>
               <w:t xml:space="preserve"> * Buzzer attached to Pin 39 (J14 plug on Grove Base </w:t>
             </w:r>
@@ -4221,7 +4741,6 @@
             <w:r>
               <w:rPr>
                 <w:rFonts w:cstheme="minorHAnsi"/>
-                <w:sz w:val="24"/>
               </w:rPr>
               <w:t>BoosterPack</w:t>
             </w:r>
@@ -4229,7 +4748,6 @@
             <w:r>
               <w:rPr>
                 <w:rFonts w:cstheme="minorHAnsi"/>
-                <w:sz w:val="24"/>
               </w:rPr>
               <w:t>)</w:t>
             </w:r>
@@ -4239,22 +4757,19 @@
               <w:jc w:val="both"/>
               <w:rPr>
                 <w:rFonts w:cstheme="minorHAnsi"/>
-                <w:sz w:val="24"/>
-              </w:rPr>
-            </w:pPr>
-          </w:p>
-          <w:p>
-            <w:pPr>
-              <w:jc w:val="both"/>
-              <w:rPr>
-                <w:rFonts w:cstheme="minorHAnsi"/>
-                <w:sz w:val="24"/>
-              </w:rPr>
-            </w:pPr>
-            <w:r>
-              <w:rPr>
-                <w:rFonts w:cstheme="minorHAnsi"/>
-                <w:sz w:val="24"/>
+              </w:rPr>
+            </w:pPr>
+          </w:p>
+          <w:p>
+            <w:pPr>
+              <w:jc w:val="both"/>
+              <w:rPr>
+                <w:rFonts w:cstheme="minorHAnsi"/>
+              </w:rPr>
+            </w:pPr>
+            <w:r>
+              <w:rPr>
+                <w:rFonts w:cstheme="minorHAnsi"/>
               </w:rPr>
               <w:t xml:space="preserve"> * Note:</w:t>
             </w:r>
@@ -4264,13 +4779,11 @@
               <w:jc w:val="both"/>
               <w:rPr>
                 <w:rFonts w:cstheme="minorHAnsi"/>
-                <w:sz w:val="24"/>
-              </w:rPr>
-            </w:pPr>
-            <w:r>
-              <w:rPr>
-                <w:rFonts w:cstheme="minorHAnsi"/>
-                <w:sz w:val="24"/>
+              </w:rPr>
+            </w:pPr>
+            <w:r>
+              <w:rPr>
+                <w:rFonts w:cstheme="minorHAnsi"/>
               </w:rPr>
               <w:t xml:space="preserve"> </w:t>
             </w:r>
@@ -4280,13 +4793,11 @@
               <w:jc w:val="both"/>
               <w:rPr>
                 <w:rFonts w:cstheme="minorHAnsi"/>
-                <w:sz w:val="24"/>
-              </w:rPr>
-            </w:pPr>
-            <w:r>
-              <w:rPr>
-                <w:rFonts w:cstheme="minorHAnsi"/>
-                <w:sz w:val="24"/>
+              </w:rPr>
+            </w:pPr>
+            <w:r>
+              <w:rPr>
+                <w:rFonts w:cstheme="minorHAnsi"/>
               </w:rPr>
               <w:t xml:space="preserve"> This example code is in the public domain.</w:t>
             </w:r>
@@ -4296,13 +4807,11 @@
               <w:jc w:val="both"/>
               <w:rPr>
                 <w:rFonts w:cstheme="minorHAnsi"/>
-                <w:sz w:val="24"/>
-              </w:rPr>
-            </w:pPr>
-            <w:r>
-              <w:rPr>
-                <w:rFonts w:cstheme="minorHAnsi"/>
-                <w:sz w:val="24"/>
+              </w:rPr>
+            </w:pPr>
+            <w:r>
+              <w:rPr>
+                <w:rFonts w:cstheme="minorHAnsi"/>
               </w:rPr>
               <w:t xml:space="preserve"> </w:t>
             </w:r>
@@ -4312,13 +4821,11 @@
               <w:jc w:val="both"/>
               <w:rPr>
                 <w:rFonts w:cstheme="minorHAnsi"/>
-                <w:sz w:val="24"/>
-              </w:rPr>
-            </w:pPr>
-            <w:r>
-              <w:rPr>
-                <w:rFonts w:cstheme="minorHAnsi"/>
-                <w:sz w:val="24"/>
+              </w:rPr>
+            </w:pPr>
+            <w:r>
+              <w:rPr>
+                <w:rFonts w:cstheme="minorHAnsi"/>
               </w:rPr>
               <w:t xml:space="preserve"> http://www.seeedstudio.com/depot/Grove-Buzzer-p-768.html</w:t>
             </w:r>
@@ -4328,13 +4835,11 @@
               <w:jc w:val="both"/>
               <w:rPr>
                 <w:rFonts w:cstheme="minorHAnsi"/>
-                <w:sz w:val="24"/>
-              </w:rPr>
-            </w:pPr>
-            <w:r>
-              <w:rPr>
-                <w:rFonts w:cstheme="minorHAnsi"/>
-                <w:sz w:val="24"/>
+              </w:rPr>
+            </w:pPr>
+            <w:r>
+              <w:rPr>
+                <w:rFonts w:cstheme="minorHAnsi"/>
               </w:rPr>
               <w:t xml:space="preserve"> </w:t>
             </w:r>
@@ -4344,13 +4849,11 @@
               <w:jc w:val="both"/>
               <w:rPr>
                 <w:rFonts w:cstheme="minorHAnsi"/>
-                <w:sz w:val="24"/>
-              </w:rPr>
-            </w:pPr>
-            <w:r>
-              <w:rPr>
-                <w:rFonts w:cstheme="minorHAnsi"/>
-                <w:sz w:val="24"/>
+              </w:rPr>
+            </w:pPr>
+            <w:r>
+              <w:rPr>
+                <w:rFonts w:cstheme="minorHAnsi"/>
               </w:rPr>
               <w:t>*/</w:t>
             </w:r>
@@ -4360,13 +4863,11 @@
               <w:jc w:val="both"/>
               <w:rPr>
                 <w:rFonts w:cstheme="minorHAnsi"/>
-                <w:sz w:val="24"/>
-              </w:rPr>
-            </w:pPr>
-            <w:r>
-              <w:rPr>
-                <w:rFonts w:cstheme="minorHAnsi"/>
-                <w:sz w:val="24"/>
+              </w:rPr>
+            </w:pPr>
+            <w:r>
+              <w:rPr>
+                <w:rFonts w:cstheme="minorHAnsi"/>
               </w:rPr>
               <w:t xml:space="preserve"> </w:t>
             </w:r>
@@ -4376,13 +4877,11 @@
               <w:jc w:val="both"/>
               <w:rPr>
                 <w:rFonts w:cstheme="minorHAnsi"/>
-                <w:sz w:val="24"/>
-              </w:rPr>
-            </w:pPr>
-            <w:r>
-              <w:rPr>
-                <w:rFonts w:cstheme="minorHAnsi"/>
-                <w:sz w:val="24"/>
+              </w:rPr>
+            </w:pPr>
+            <w:r>
+              <w:rPr>
+                <w:rFonts w:cstheme="minorHAnsi"/>
               </w:rPr>
               <w:t>/* Macro Define */</w:t>
             </w:r>
@@ -4392,13 +4891,11 @@
               <w:jc w:val="both"/>
               <w:rPr>
                 <w:rFonts w:cstheme="minorHAnsi"/>
-                <w:sz w:val="24"/>
-              </w:rPr>
-            </w:pPr>
-            <w:r>
-              <w:rPr>
-                <w:rFonts w:cstheme="minorHAnsi"/>
-                <w:sz w:val="24"/>
+              </w:rPr>
+            </w:pPr>
+            <w:r>
+              <w:rPr>
+                <w:rFonts w:cstheme="minorHAnsi"/>
               </w:rPr>
               <w:t>#define BUZZER_PIN               39            /* sig pin of the Grove Buzzer */</w:t>
             </w:r>
@@ -4408,22 +4905,19 @@
               <w:jc w:val="both"/>
               <w:rPr>
                 <w:rFonts w:cstheme="minorHAnsi"/>
-                <w:sz w:val="24"/>
-              </w:rPr>
-            </w:pPr>
-          </w:p>
-          <w:p>
-            <w:pPr>
-              <w:jc w:val="both"/>
-              <w:rPr>
-                <w:rFonts w:cstheme="minorHAnsi"/>
-                <w:sz w:val="24"/>
-              </w:rPr>
-            </w:pPr>
-            <w:r>
-              <w:rPr>
-                <w:rFonts w:cstheme="minorHAnsi"/>
-                <w:sz w:val="24"/>
+              </w:rPr>
+            </w:pPr>
+          </w:p>
+          <w:p>
+            <w:pPr>
+              <w:jc w:val="both"/>
+              <w:rPr>
+                <w:rFonts w:cstheme="minorHAnsi"/>
+              </w:rPr>
+            </w:pPr>
+            <w:r>
+              <w:rPr>
+                <w:rFonts w:cstheme="minorHAnsi"/>
               </w:rPr>
               <w:t>int length = 59;         /* the number of notes */</w:t>
             </w:r>
@@ -4433,13 +4927,11 @@
               <w:jc w:val="both"/>
               <w:rPr>
                 <w:rFonts w:cstheme="minorHAnsi"/>
-                <w:sz w:val="24"/>
-              </w:rPr>
-            </w:pPr>
-            <w:r>
-              <w:rPr>
-                <w:rFonts w:cstheme="minorHAnsi"/>
-                <w:sz w:val="24"/>
+              </w:rPr>
+            </w:pPr>
+            <w:r>
+              <w:rPr>
+                <w:rFonts w:cstheme="minorHAnsi"/>
               </w:rPr>
               <w:t>char notes[] = "</w:t>
             </w:r>
@@ -4447,7 +4939,6 @@
             <w:r>
               <w:rPr>
                 <w:rFonts w:cstheme="minorHAnsi"/>
-                <w:sz w:val="24"/>
               </w:rPr>
               <w:t>dewgabbcccgatb</w:t>
             </w:r>
@@ -4455,7 +4946,6 @@
             <w:r>
               <w:rPr>
                 <w:rFonts w:cstheme="minorHAnsi"/>
-                <w:sz w:val="24"/>
               </w:rPr>
               <w:t xml:space="preserve"> </w:t>
             </w:r>
@@ -4463,7 +4953,6 @@
             <w:r>
               <w:rPr>
                 <w:rFonts w:cstheme="minorHAnsi"/>
-                <w:sz w:val="24"/>
               </w:rPr>
               <w:t>bbagabbaewgwea</w:t>
             </w:r>
@@ -4471,7 +4960,6 @@
             <w:r>
               <w:rPr>
                 <w:rFonts w:cstheme="minorHAnsi"/>
-                <w:sz w:val="24"/>
               </w:rPr>
               <w:t xml:space="preserve"> </w:t>
             </w:r>
@@ -4479,7 +4967,6 @@
             <w:r>
               <w:rPr>
                 <w:rFonts w:cstheme="minorHAnsi"/>
-                <w:sz w:val="24"/>
               </w:rPr>
               <w:t>ddewgabbbccgab</w:t>
             </w:r>
@@ -4487,7 +4974,6 @@
             <w:r>
               <w:rPr>
                 <w:rFonts w:cstheme="minorHAnsi"/>
-                <w:sz w:val="24"/>
               </w:rPr>
               <w:t xml:space="preserve"> </w:t>
             </w:r>
@@ -4495,7 +4981,6 @@
             <w:r>
               <w:rPr>
                 <w:rFonts w:cstheme="minorHAnsi"/>
-                <w:sz w:val="24"/>
               </w:rPr>
               <w:t>ewgedgbdebagg</w:t>
             </w:r>
@@ -4503,7 +4988,6 @@
             <w:r>
               <w:rPr>
                 <w:rFonts w:cstheme="minorHAnsi"/>
-                <w:sz w:val="24"/>
               </w:rPr>
               <w:t xml:space="preserve"> "; /*notes in the song. Use a space for rests*/</w:t>
             </w:r>
@@ -4513,87 +4997,554 @@
               <w:jc w:val="both"/>
               <w:rPr>
                 <w:rFonts w:cstheme="minorHAnsi"/>
-                <w:sz w:val="24"/>
-              </w:rPr>
-            </w:pPr>
-            <w:r>
-              <w:rPr>
-                <w:rFonts w:cstheme="minorHAnsi"/>
-                <w:sz w:val="24"/>
+              </w:rPr>
+            </w:pPr>
+            <w:r>
+              <w:rPr>
+                <w:rFonts w:cstheme="minorHAnsi"/>
+              </w:rPr>
+              <w:t>int beats[] = { 2, 2, 2, 3, 1, 2, 2, 2, 1, 1, 2, 1, 1, 5, 1, 4, 2, 2, 3, 1, 2, 2, 2, 1, 1, 2, 1, 1, 5, 1, 3, 1, 2, 2, 3, 1, 2, 1, 1, 2, 2, 2, 2, 5, 1, 3, 1, 2, 2, 2, 2, 2, 2, 3, 1, 3, 1, 5, 1 }; /*length of each note. 1 = quarter note*/</w:t>
+            </w:r>
+          </w:p>
+          <w:p>
+            <w:pPr>
+              <w:jc w:val="both"/>
+              <w:rPr>
+                <w:rFonts w:cstheme="minorHAnsi"/>
+              </w:rPr>
+            </w:pPr>
+            <w:r>
+              <w:rPr>
+                <w:rFonts w:cstheme="minorHAnsi"/>
+              </w:rPr>
+              <w:t>int tempo = 200;</w:t>
+            </w:r>
+          </w:p>
+          <w:p>
+            <w:pPr>
+              <w:jc w:val="both"/>
+              <w:rPr>
+                <w:rFonts w:cstheme="minorHAnsi"/>
+              </w:rPr>
+            </w:pPr>
+          </w:p>
+          <w:p>
+            <w:pPr>
+              <w:jc w:val="both"/>
+              <w:rPr>
+                <w:rFonts w:cstheme="minorHAnsi"/>
+              </w:rPr>
+            </w:pPr>
+            <w:r>
+              <w:rPr>
+                <w:rFonts w:cstheme="minorHAnsi"/>
+              </w:rPr>
+              <w:t>/* the setup() method runs once, when the sketch starts */</w:t>
+            </w:r>
+          </w:p>
+          <w:p>
+            <w:pPr>
+              <w:jc w:val="both"/>
+              <w:rPr>
+                <w:rFonts w:cstheme="minorHAnsi"/>
+              </w:rPr>
+            </w:pPr>
+            <w:r>
+              <w:rPr>
+                <w:rFonts w:cstheme="minorHAnsi"/>
+              </w:rPr>
+              <w:t>void setup()</w:t>
+            </w:r>
+          </w:p>
+          <w:p>
+            <w:pPr>
+              <w:jc w:val="both"/>
+              <w:rPr>
+                <w:rFonts w:cstheme="minorHAnsi"/>
+              </w:rPr>
+            </w:pPr>
+            <w:r>
+              <w:rPr>
+                <w:rFonts w:cstheme="minorHAnsi"/>
+              </w:rPr>
+              <w:t>{</w:t>
+            </w:r>
+          </w:p>
+          <w:p>
+            <w:pPr>
+              <w:jc w:val="both"/>
+              <w:rPr>
+                <w:rFonts w:cstheme="minorHAnsi"/>
+              </w:rPr>
+            </w:pPr>
+            <w:r>
+              <w:rPr>
+                <w:rFonts w:cstheme="minorHAnsi"/>
+              </w:rPr>
+              <w:t xml:space="preserve">  /* set buzzer pin as output */</w:t>
+            </w:r>
+          </w:p>
+          <w:p>
+            <w:pPr>
+              <w:jc w:val="both"/>
+              <w:rPr>
+                <w:rFonts w:cstheme="minorHAnsi"/>
+              </w:rPr>
+            </w:pPr>
+            <w:r>
+              <w:rPr>
+                <w:rFonts w:cstheme="minorHAnsi"/>
+              </w:rPr>
+              <w:t xml:space="preserve">  </w:t>
+            </w:r>
+            <w:proofErr w:type="spellStart"/>
+            <w:r>
+              <w:rPr>
+                <w:rFonts w:cstheme="minorHAnsi"/>
+              </w:rPr>
+              <w:t>pinMode</w:t>
+            </w:r>
+            <w:proofErr w:type="spellEnd"/>
+            <w:r>
+              <w:rPr>
+                <w:rFonts w:cstheme="minorHAnsi"/>
+              </w:rPr>
+              <w:t xml:space="preserve">(BUZZER_PIN, OUTPUT);       </w:t>
+            </w:r>
+          </w:p>
+          <w:p>
+            <w:pPr>
+              <w:jc w:val="both"/>
+              <w:rPr>
+                <w:rFonts w:cstheme="minorHAnsi"/>
+              </w:rPr>
+            </w:pPr>
+            <w:r>
+              <w:rPr>
+                <w:rFonts w:cstheme="minorHAnsi"/>
+              </w:rPr>
+              <w:t>}</w:t>
+            </w:r>
+          </w:p>
+          <w:p>
+            <w:pPr>
+              <w:jc w:val="both"/>
+              <w:rPr>
+                <w:rFonts w:cstheme="minorHAnsi"/>
+              </w:rPr>
+            </w:pPr>
+          </w:p>
+          <w:p>
+            <w:pPr>
+              <w:jc w:val="both"/>
+              <w:rPr>
+                <w:rFonts w:cstheme="minorHAnsi"/>
+              </w:rPr>
+            </w:pPr>
+            <w:r>
+              <w:rPr>
+                <w:rFonts w:cstheme="minorHAnsi"/>
+              </w:rPr>
+              <w:t>void loop()</w:t>
+            </w:r>
+          </w:p>
+          <w:p>
+            <w:pPr>
+              <w:jc w:val="both"/>
+              <w:rPr>
+                <w:rFonts w:cstheme="minorHAnsi"/>
+              </w:rPr>
+            </w:pPr>
+            <w:r>
+              <w:rPr>
+                <w:rFonts w:cstheme="minorHAnsi"/>
+              </w:rPr>
+              <w:t>{</w:t>
+            </w:r>
+          </w:p>
+          <w:p>
+            <w:pPr>
+              <w:jc w:val="both"/>
+              <w:rPr>
+                <w:rFonts w:cstheme="minorHAnsi"/>
+              </w:rPr>
+            </w:pPr>
+            <w:r>
+              <w:rPr>
+                <w:rFonts w:cstheme="minorHAnsi"/>
+              </w:rPr>
+              <w:t xml:space="preserve">  //Loop through each note</w:t>
+            </w:r>
+          </w:p>
+          <w:p>
+            <w:pPr>
+              <w:jc w:val="both"/>
+              <w:rPr>
+                <w:rFonts w:cstheme="minorHAnsi"/>
+              </w:rPr>
+            </w:pPr>
+            <w:r>
+              <w:rPr>
+                <w:rFonts w:cstheme="minorHAnsi"/>
+              </w:rPr>
+              <w:t xml:space="preserve">  for(int </w:t>
+            </w:r>
+            <w:proofErr w:type="spellStart"/>
+            <w:r>
+              <w:rPr>
+                <w:rFonts w:cstheme="minorHAnsi"/>
+              </w:rPr>
+              <w:t>i</w:t>
+            </w:r>
+            <w:proofErr w:type="spellEnd"/>
+            <w:r>
+              <w:rPr>
+                <w:rFonts w:cstheme="minorHAnsi"/>
+              </w:rPr>
+              <w:t xml:space="preserve"> = 0; </w:t>
+            </w:r>
+            <w:proofErr w:type="spellStart"/>
+            <w:r>
+              <w:rPr>
+                <w:rFonts w:cstheme="minorHAnsi"/>
+              </w:rPr>
+              <w:t>i</w:t>
+            </w:r>
+            <w:proofErr w:type="spellEnd"/>
+            <w:r>
+              <w:rPr>
+                <w:rFonts w:cstheme="minorHAnsi"/>
+              </w:rPr>
+              <w:t xml:space="preserve"> &lt; length; </w:t>
+            </w:r>
+            <w:proofErr w:type="spellStart"/>
+            <w:r>
+              <w:rPr>
+                <w:rFonts w:cstheme="minorHAnsi"/>
+              </w:rPr>
+              <w:t>i</w:t>
+            </w:r>
+            <w:proofErr w:type="spellEnd"/>
+            <w:r>
+              <w:rPr>
+                <w:rFonts w:cstheme="minorHAnsi"/>
+              </w:rPr>
+              <w:t xml:space="preserve">++) </w:t>
+            </w:r>
+          </w:p>
+          <w:p>
+            <w:pPr>
+              <w:jc w:val="both"/>
+              <w:rPr>
+                <w:rFonts w:cstheme="minorHAnsi"/>
+              </w:rPr>
+            </w:pPr>
+            <w:r>
+              <w:rPr>
+                <w:rFonts w:cstheme="minorHAnsi"/>
+              </w:rPr>
+              <w:t xml:space="preserve">  {</w:t>
+            </w:r>
+          </w:p>
+          <w:p>
+            <w:pPr>
+              <w:jc w:val="both"/>
+              <w:rPr>
+                <w:rFonts w:cstheme="minorHAnsi"/>
+              </w:rPr>
+            </w:pPr>
+            <w:r>
+              <w:rPr>
+                <w:rFonts w:cstheme="minorHAnsi"/>
+              </w:rPr>
+              <w:t xml:space="preserve">    //space indicates a pause</w:t>
+            </w:r>
+          </w:p>
+          <w:p>
+            <w:pPr>
+              <w:jc w:val="both"/>
+              <w:rPr>
+                <w:rFonts w:cstheme="minorHAnsi"/>
+              </w:rPr>
+            </w:pPr>
+            <w:r>
+              <w:rPr>
+                <w:rFonts w:cstheme="minorHAnsi"/>
+              </w:rPr>
+              <w:t xml:space="preserve">    if(notes[</w:t>
+            </w:r>
+            <w:proofErr w:type="spellStart"/>
+            <w:r>
+              <w:rPr>
+                <w:rFonts w:cstheme="minorHAnsi"/>
+              </w:rPr>
+              <w:t>i</w:t>
+            </w:r>
+            <w:proofErr w:type="spellEnd"/>
+            <w:r>
+              <w:rPr>
+                <w:rFonts w:cstheme="minorHAnsi"/>
+              </w:rPr>
+              <w:t xml:space="preserve">] == ' ') </w:t>
+            </w:r>
+          </w:p>
+          <w:p>
+            <w:pPr>
+              <w:jc w:val="both"/>
+              <w:rPr>
+                <w:rFonts w:cstheme="minorHAnsi"/>
+              </w:rPr>
+            </w:pPr>
+            <w:r>
+              <w:rPr>
+                <w:rFonts w:cstheme="minorHAnsi"/>
+              </w:rPr>
+              <w:t xml:space="preserve">    {</w:t>
+            </w:r>
+          </w:p>
+          <w:p>
+            <w:pPr>
+              <w:jc w:val="both"/>
+              <w:rPr>
+                <w:rFonts w:cstheme="minorHAnsi"/>
+              </w:rPr>
+            </w:pPr>
+            <w:r>
+              <w:rPr>
+                <w:rFonts w:cstheme="minorHAnsi"/>
+              </w:rPr>
+              <w:t xml:space="preserve">      delay(beats[</w:t>
+            </w:r>
+            <w:proofErr w:type="spellStart"/>
+            <w:r>
+              <w:rPr>
+                <w:rFonts w:cstheme="minorHAnsi"/>
+              </w:rPr>
+              <w:t>i</w:t>
+            </w:r>
+            <w:proofErr w:type="spellEnd"/>
+            <w:r>
+              <w:rPr>
+                <w:rFonts w:cstheme="minorHAnsi"/>
+              </w:rPr>
+              <w:t>] * tempo);</w:t>
+            </w:r>
+          </w:p>
+          <w:p>
+            <w:pPr>
+              <w:jc w:val="both"/>
+              <w:rPr>
+                <w:rFonts w:cstheme="minorHAnsi"/>
+              </w:rPr>
+            </w:pPr>
+            <w:r>
+              <w:rPr>
+                <w:rFonts w:cstheme="minorHAnsi"/>
+              </w:rPr>
+              <w:t xml:space="preserve">    } </w:t>
+            </w:r>
+          </w:p>
+          <w:p>
+            <w:pPr>
+              <w:jc w:val="both"/>
+              <w:rPr>
+                <w:rFonts w:cstheme="minorHAnsi"/>
+              </w:rPr>
+            </w:pPr>
+            <w:r>
+              <w:rPr>
+                <w:rFonts w:cstheme="minorHAnsi"/>
               </w:rPr>
               <w:lastRenderedPageBreak/>
-              <w:t>int beats[] = { 2, 2, 2, 3, 1, 2, 2, 2, 1, 1, 2, 1, 1, 5, 1, 4, 2, 2, 3, 1, 2, 2, 2, 1, 1, 2, 1, 1, 5, 1, 3, 1, 2, 2, 3, 1, 2, 1, 1, 2, 2, 2, 2, 5, 1, 3, 1, 2, 2, 2, 2, 2, 2, 3, 1, 3, 1, 5, 1 }; /*length of each note. 1 = quarter note*/</w:t>
-            </w:r>
-          </w:p>
-          <w:p>
-            <w:pPr>
-              <w:jc w:val="both"/>
-              <w:rPr>
-                <w:rFonts w:cstheme="minorHAnsi"/>
-                <w:sz w:val="24"/>
-              </w:rPr>
-            </w:pPr>
-            <w:r>
-              <w:rPr>
-                <w:rFonts w:cstheme="minorHAnsi"/>
-                <w:sz w:val="24"/>
-              </w:rPr>
-              <w:t>int tempo = 200;</w:t>
-            </w:r>
-          </w:p>
-          <w:p>
-            <w:pPr>
-              <w:jc w:val="both"/>
-              <w:rPr>
-                <w:rFonts w:cstheme="minorHAnsi"/>
-                <w:sz w:val="24"/>
-              </w:rPr>
-            </w:pPr>
-          </w:p>
-          <w:p>
-            <w:pPr>
-              <w:jc w:val="both"/>
-              <w:rPr>
-                <w:rFonts w:cstheme="minorHAnsi"/>
-                <w:sz w:val="24"/>
-              </w:rPr>
-            </w:pPr>
-            <w:r>
-              <w:rPr>
-                <w:rFonts w:cstheme="minorHAnsi"/>
-                <w:sz w:val="24"/>
-              </w:rPr>
-              <w:t>/* the setup() method runs once, when the sketch starts */</w:t>
-            </w:r>
-          </w:p>
-          <w:p>
-            <w:pPr>
-              <w:jc w:val="both"/>
-              <w:rPr>
-                <w:rFonts w:cstheme="minorHAnsi"/>
-                <w:sz w:val="24"/>
-              </w:rPr>
-            </w:pPr>
-            <w:r>
-              <w:rPr>
-                <w:rFonts w:cstheme="minorHAnsi"/>
-                <w:sz w:val="24"/>
-              </w:rPr>
-              <w:t>void setup()</w:t>
-            </w:r>
-          </w:p>
-          <w:p>
-            <w:pPr>
-              <w:jc w:val="both"/>
-              <w:rPr>
-                <w:rFonts w:cstheme="minorHAnsi"/>
-                <w:sz w:val="24"/>
-              </w:rPr>
-            </w:pPr>
-            <w:r>
-              <w:rPr>
-                <w:rFonts w:cstheme="minorHAnsi"/>
-                <w:sz w:val="24"/>
+              <w:t xml:space="preserve">    else </w:t>
+            </w:r>
+          </w:p>
+          <w:p>
+            <w:pPr>
+              <w:jc w:val="both"/>
+              <w:rPr>
+                <w:rFonts w:cstheme="minorHAnsi"/>
+              </w:rPr>
+            </w:pPr>
+            <w:r>
+              <w:rPr>
+                <w:rFonts w:cstheme="minorHAnsi"/>
+              </w:rPr>
+              <w:t xml:space="preserve">    {</w:t>
+            </w:r>
+          </w:p>
+          <w:p>
+            <w:pPr>
+              <w:jc w:val="both"/>
+              <w:rPr>
+                <w:rFonts w:cstheme="minorHAnsi"/>
+              </w:rPr>
+            </w:pPr>
+            <w:r>
+              <w:rPr>
+                <w:rFonts w:cstheme="minorHAnsi"/>
+              </w:rPr>
+              <w:t xml:space="preserve">      </w:t>
+            </w:r>
+            <w:proofErr w:type="spellStart"/>
+            <w:r>
+              <w:rPr>
+                <w:rFonts w:cstheme="minorHAnsi"/>
+              </w:rPr>
+              <w:t>playNote</w:t>
+            </w:r>
+            <w:proofErr w:type="spellEnd"/>
+            <w:r>
+              <w:rPr>
+                <w:rFonts w:cstheme="minorHAnsi"/>
+              </w:rPr>
+              <w:t>(notes[</w:t>
+            </w:r>
+            <w:proofErr w:type="spellStart"/>
+            <w:r>
+              <w:rPr>
+                <w:rFonts w:cstheme="minorHAnsi"/>
+              </w:rPr>
+              <w:t>i</w:t>
+            </w:r>
+            <w:proofErr w:type="spellEnd"/>
+            <w:r>
+              <w:rPr>
+                <w:rFonts w:cstheme="minorHAnsi"/>
+              </w:rPr>
+              <w:t>], beats[</w:t>
+            </w:r>
+            <w:proofErr w:type="spellStart"/>
+            <w:r>
+              <w:rPr>
+                <w:rFonts w:cstheme="minorHAnsi"/>
+              </w:rPr>
+              <w:t>i</w:t>
+            </w:r>
+            <w:proofErr w:type="spellEnd"/>
+            <w:r>
+              <w:rPr>
+                <w:rFonts w:cstheme="minorHAnsi"/>
+              </w:rPr>
+              <w:t>] * tempo);</w:t>
+            </w:r>
+          </w:p>
+          <w:p>
+            <w:pPr>
+              <w:jc w:val="both"/>
+              <w:rPr>
+                <w:rFonts w:cstheme="minorHAnsi"/>
+              </w:rPr>
+            </w:pPr>
+            <w:r>
+              <w:rPr>
+                <w:rFonts w:cstheme="minorHAnsi"/>
+              </w:rPr>
+              <w:t xml:space="preserve">    }</w:t>
+            </w:r>
+          </w:p>
+          <w:p>
+            <w:pPr>
+              <w:jc w:val="both"/>
+              <w:rPr>
+                <w:rFonts w:cstheme="minorHAnsi"/>
+              </w:rPr>
+            </w:pPr>
+            <w:r>
+              <w:rPr>
+                <w:rFonts w:cstheme="minorHAnsi"/>
+              </w:rPr>
+              <w:t xml:space="preserve">    delay(tempo / 2);    /* delay between notes */</w:t>
+            </w:r>
+          </w:p>
+          <w:p>
+            <w:pPr>
+              <w:jc w:val="both"/>
+              <w:rPr>
+                <w:rFonts w:cstheme="minorHAnsi"/>
+              </w:rPr>
+            </w:pPr>
+            <w:r>
+              <w:rPr>
+                <w:rFonts w:cstheme="minorHAnsi"/>
+              </w:rPr>
+              <w:t xml:space="preserve">  }</w:t>
+            </w:r>
+          </w:p>
+          <w:p>
+            <w:pPr>
+              <w:jc w:val="both"/>
+              <w:rPr>
+                <w:rFonts w:cstheme="minorHAnsi"/>
+              </w:rPr>
+            </w:pPr>
+            <w:r>
+              <w:rPr>
+                <w:rFonts w:cstheme="minorHAnsi"/>
+              </w:rPr>
+              <w:t>}</w:t>
+            </w:r>
+          </w:p>
+          <w:p>
+            <w:pPr>
+              <w:jc w:val="both"/>
+              <w:rPr>
+                <w:rFonts w:cstheme="minorHAnsi"/>
+              </w:rPr>
+            </w:pPr>
+          </w:p>
+          <w:p>
+            <w:pPr>
+              <w:jc w:val="both"/>
+              <w:rPr>
+                <w:rFonts w:cstheme="minorHAnsi"/>
+              </w:rPr>
+            </w:pPr>
+            <w:r>
+              <w:rPr>
+                <w:rFonts w:cstheme="minorHAnsi"/>
+              </w:rPr>
+              <w:t>/* play tone */</w:t>
+            </w:r>
+          </w:p>
+          <w:p>
+            <w:pPr>
+              <w:jc w:val="both"/>
+              <w:rPr>
+                <w:rFonts w:cstheme="minorHAnsi"/>
+              </w:rPr>
+            </w:pPr>
+            <w:r>
+              <w:rPr>
+                <w:rFonts w:cstheme="minorHAnsi"/>
+              </w:rPr>
+              <w:t xml:space="preserve">void </w:t>
+            </w:r>
+            <w:proofErr w:type="spellStart"/>
+            <w:r>
+              <w:rPr>
+                <w:rFonts w:cstheme="minorHAnsi"/>
+              </w:rPr>
+              <w:t>playTone</w:t>
+            </w:r>
+            <w:proofErr w:type="spellEnd"/>
+            <w:r>
+              <w:rPr>
+                <w:rFonts w:cstheme="minorHAnsi"/>
+              </w:rPr>
+              <w:t xml:space="preserve">(int tone, int duration) </w:t>
+            </w:r>
+          </w:p>
+          <w:p>
+            <w:pPr>
+              <w:jc w:val="both"/>
+              <w:rPr>
+                <w:rFonts w:cstheme="minorHAnsi"/>
+              </w:rPr>
+            </w:pPr>
+            <w:r>
+              <w:rPr>
+                <w:rFonts w:cstheme="minorHAnsi"/>
               </w:rPr>
               <w:t>{</w:t>
             </w:r>
@@ -4603,142 +5554,434 @@
               <w:jc w:val="both"/>
               <w:rPr>
                 <w:rFonts w:cstheme="minorHAnsi"/>
-                <w:sz w:val="24"/>
-              </w:rPr>
-            </w:pPr>
-            <w:r>
-              <w:rPr>
-                <w:rFonts w:cstheme="minorHAnsi"/>
-                <w:sz w:val="24"/>
-              </w:rPr>
-              <w:t xml:space="preserve">  /* set buzzer pin as output */</w:t>
-            </w:r>
-          </w:p>
-          <w:p>
-            <w:pPr>
-              <w:jc w:val="both"/>
-              <w:rPr>
-                <w:rFonts w:cstheme="minorHAnsi"/>
-                <w:sz w:val="24"/>
-              </w:rPr>
-            </w:pPr>
-            <w:r>
-              <w:rPr>
-                <w:rFonts w:cstheme="minorHAnsi"/>
-                <w:sz w:val="24"/>
+              </w:rPr>
+            </w:pPr>
+            <w:r>
+              <w:rPr>
+                <w:rFonts w:cstheme="minorHAnsi"/>
+              </w:rPr>
+              <w:t xml:space="preserve">  for (long </w:t>
+            </w:r>
+            <w:proofErr w:type="spellStart"/>
+            <w:r>
+              <w:rPr>
+                <w:rFonts w:cstheme="minorHAnsi"/>
+              </w:rPr>
+              <w:t>i</w:t>
+            </w:r>
+            <w:proofErr w:type="spellEnd"/>
+            <w:r>
+              <w:rPr>
+                <w:rFonts w:cstheme="minorHAnsi"/>
+              </w:rPr>
+              <w:t xml:space="preserve"> = 0; </w:t>
+            </w:r>
+            <w:proofErr w:type="spellStart"/>
+            <w:r>
+              <w:rPr>
+                <w:rFonts w:cstheme="minorHAnsi"/>
+              </w:rPr>
+              <w:t>i</w:t>
+            </w:r>
+            <w:proofErr w:type="spellEnd"/>
+            <w:r>
+              <w:rPr>
+                <w:rFonts w:cstheme="minorHAnsi"/>
+              </w:rPr>
+              <w:t xml:space="preserve"> &lt; duration * 1000L; </w:t>
+            </w:r>
+            <w:proofErr w:type="spellStart"/>
+            <w:r>
+              <w:rPr>
+                <w:rFonts w:cstheme="minorHAnsi"/>
+              </w:rPr>
+              <w:t>i</w:t>
+            </w:r>
+            <w:proofErr w:type="spellEnd"/>
+            <w:r>
+              <w:rPr>
+                <w:rFonts w:cstheme="minorHAnsi"/>
+              </w:rPr>
+              <w:t xml:space="preserve"> += tone * 2) </w:t>
+            </w:r>
+          </w:p>
+          <w:p>
+            <w:pPr>
+              <w:jc w:val="both"/>
+              <w:rPr>
+                <w:rFonts w:cstheme="minorHAnsi"/>
+              </w:rPr>
+            </w:pPr>
+            <w:r>
+              <w:rPr>
+                <w:rFonts w:cstheme="minorHAnsi"/>
+              </w:rPr>
+              <w:t xml:space="preserve">  {</w:t>
+            </w:r>
+          </w:p>
+          <w:p>
+            <w:pPr>
+              <w:jc w:val="both"/>
+              <w:rPr>
+                <w:rFonts w:cstheme="minorHAnsi"/>
+              </w:rPr>
+            </w:pPr>
+            <w:r>
+              <w:rPr>
+                <w:rFonts w:cstheme="minorHAnsi"/>
+              </w:rPr>
+              <w:t xml:space="preserve">    </w:t>
+            </w:r>
+            <w:proofErr w:type="spellStart"/>
+            <w:r>
+              <w:rPr>
+                <w:rFonts w:cstheme="minorHAnsi"/>
+              </w:rPr>
+              <w:t>digitalWrite</w:t>
+            </w:r>
+            <w:proofErr w:type="spellEnd"/>
+            <w:r>
+              <w:rPr>
+                <w:rFonts w:cstheme="minorHAnsi"/>
+              </w:rPr>
+              <w:t>(BUZZER_PIN, HIGH);</w:t>
+            </w:r>
+          </w:p>
+          <w:p>
+            <w:pPr>
+              <w:jc w:val="both"/>
+              <w:rPr>
+                <w:rFonts w:cstheme="minorHAnsi"/>
+              </w:rPr>
+            </w:pPr>
+            <w:r>
+              <w:rPr>
+                <w:rFonts w:cstheme="minorHAnsi"/>
+              </w:rPr>
+              <w:t xml:space="preserve">    </w:t>
+            </w:r>
+            <w:proofErr w:type="spellStart"/>
+            <w:r>
+              <w:rPr>
+                <w:rFonts w:cstheme="minorHAnsi"/>
+              </w:rPr>
+              <w:t>delayMicroseconds</w:t>
+            </w:r>
+            <w:proofErr w:type="spellEnd"/>
+            <w:r>
+              <w:rPr>
+                <w:rFonts w:cstheme="minorHAnsi"/>
+              </w:rPr>
+              <w:t>(tone);</w:t>
+            </w:r>
+          </w:p>
+          <w:p>
+            <w:pPr>
+              <w:jc w:val="both"/>
+              <w:rPr>
+                <w:rFonts w:cstheme="minorHAnsi"/>
+              </w:rPr>
+            </w:pPr>
+            <w:r>
+              <w:rPr>
+                <w:rFonts w:cstheme="minorHAnsi"/>
+              </w:rPr>
+              <w:t xml:space="preserve">    </w:t>
+            </w:r>
+            <w:proofErr w:type="spellStart"/>
+            <w:r>
+              <w:rPr>
+                <w:rFonts w:cstheme="minorHAnsi"/>
+              </w:rPr>
+              <w:t>digitalWrite</w:t>
+            </w:r>
+            <w:proofErr w:type="spellEnd"/>
+            <w:r>
+              <w:rPr>
+                <w:rFonts w:cstheme="minorHAnsi"/>
+              </w:rPr>
+              <w:t>(BUZZER_PIN, LOW);</w:t>
+            </w:r>
+          </w:p>
+          <w:p>
+            <w:pPr>
+              <w:jc w:val="both"/>
+              <w:rPr>
+                <w:rFonts w:cstheme="minorHAnsi"/>
+              </w:rPr>
+            </w:pPr>
+            <w:r>
+              <w:rPr>
+                <w:rFonts w:cstheme="minorHAnsi"/>
+              </w:rPr>
+              <w:t xml:space="preserve">    </w:t>
+            </w:r>
+            <w:proofErr w:type="spellStart"/>
+            <w:r>
+              <w:rPr>
+                <w:rFonts w:cstheme="minorHAnsi"/>
+              </w:rPr>
+              <w:t>delayMicroseconds</w:t>
+            </w:r>
+            <w:proofErr w:type="spellEnd"/>
+            <w:r>
+              <w:rPr>
+                <w:rFonts w:cstheme="minorHAnsi"/>
+              </w:rPr>
+              <w:t>(tone);</w:t>
+            </w:r>
+          </w:p>
+          <w:p>
+            <w:pPr>
+              <w:jc w:val="both"/>
+              <w:rPr>
+                <w:rFonts w:cstheme="minorHAnsi"/>
+              </w:rPr>
+            </w:pPr>
+            <w:r>
+              <w:rPr>
+                <w:rFonts w:cstheme="minorHAnsi"/>
+              </w:rPr>
+              <w:t xml:space="preserve">  }</w:t>
+            </w:r>
+          </w:p>
+          <w:p>
+            <w:pPr>
+              <w:jc w:val="both"/>
+              <w:rPr>
+                <w:rFonts w:cstheme="minorHAnsi"/>
+              </w:rPr>
+            </w:pPr>
+            <w:r>
+              <w:rPr>
+                <w:rFonts w:cstheme="minorHAnsi"/>
+              </w:rPr>
+              <w:t>}</w:t>
+            </w:r>
+          </w:p>
+          <w:p>
+            <w:pPr>
+              <w:jc w:val="both"/>
+              <w:rPr>
+                <w:rFonts w:cstheme="minorHAnsi"/>
+              </w:rPr>
+            </w:pPr>
+          </w:p>
+          <w:p>
+            <w:pPr>
+              <w:jc w:val="both"/>
+              <w:rPr>
+                <w:rFonts w:cstheme="minorHAnsi"/>
+              </w:rPr>
+            </w:pPr>
+            <w:r>
+              <w:rPr>
+                <w:rFonts w:cstheme="minorHAnsi"/>
+              </w:rPr>
+              <w:t>/* List of the notes in the song */</w:t>
+            </w:r>
+          </w:p>
+          <w:p>
+            <w:pPr>
+              <w:jc w:val="both"/>
+              <w:rPr>
+                <w:rFonts w:cstheme="minorHAnsi"/>
+              </w:rPr>
+            </w:pPr>
+            <w:r>
+              <w:rPr>
+                <w:rFonts w:cstheme="minorHAnsi"/>
+              </w:rPr>
+              <w:t>/* w = F sharp, t = A sharp */</w:t>
+            </w:r>
+          </w:p>
+          <w:p>
+            <w:pPr>
+              <w:jc w:val="both"/>
+              <w:rPr>
+                <w:rFonts w:cstheme="minorHAnsi"/>
+              </w:rPr>
+            </w:pPr>
+            <w:r>
+              <w:rPr>
+                <w:rFonts w:cstheme="minorHAnsi"/>
+              </w:rPr>
+              <w:t>char names[] = { 'c', 'd', 'e', 'f', 'w', 'g', 'a', 't', 'b', 'C' };</w:t>
+            </w:r>
+          </w:p>
+          <w:p>
+            <w:pPr>
+              <w:jc w:val="both"/>
+              <w:rPr>
+                <w:rFonts w:cstheme="minorHAnsi"/>
+              </w:rPr>
+            </w:pPr>
+          </w:p>
+          <w:p>
+            <w:pPr>
+              <w:jc w:val="both"/>
+              <w:rPr>
+                <w:rFonts w:cstheme="minorHAnsi"/>
+              </w:rPr>
+            </w:pPr>
+            <w:r>
+              <w:rPr>
+                <w:rFonts w:cstheme="minorHAnsi"/>
+              </w:rPr>
+              <w:t>/* Match the notes to the wavelength of the soundwave in cm */</w:t>
+            </w:r>
+          </w:p>
+          <w:p>
+            <w:pPr>
+              <w:jc w:val="both"/>
+              <w:rPr>
+                <w:rFonts w:cstheme="minorHAnsi"/>
+              </w:rPr>
+            </w:pPr>
+            <w:r>
+              <w:rPr>
+                <w:rFonts w:cstheme="minorHAnsi"/>
+              </w:rPr>
+              <w:t>/* Note: This code assumes that sharps are half steps between notes */</w:t>
+            </w:r>
+          </w:p>
+          <w:p>
+            <w:pPr>
+              <w:jc w:val="both"/>
+              <w:rPr>
+                <w:rFonts w:cstheme="minorHAnsi"/>
+              </w:rPr>
+            </w:pPr>
+            <w:r>
+              <w:rPr>
+                <w:rFonts w:cstheme="minorHAnsi"/>
+              </w:rPr>
+              <w:t>int tones[] = { 1915, 1700, 1519, 1432, 1354, 1275, 1136, 1075, 1014, 956 };</w:t>
+            </w:r>
+          </w:p>
+          <w:p>
+            <w:pPr>
+              <w:jc w:val="both"/>
+              <w:rPr>
+                <w:rFonts w:cstheme="minorHAnsi"/>
+              </w:rPr>
+            </w:pPr>
+          </w:p>
+          <w:p>
+            <w:pPr>
+              <w:jc w:val="both"/>
+              <w:rPr>
+                <w:rFonts w:cstheme="minorHAnsi"/>
+              </w:rPr>
+            </w:pPr>
+            <w:r>
+              <w:rPr>
+                <w:rFonts w:cstheme="minorHAnsi"/>
+              </w:rPr>
+              <w:t xml:space="preserve">void </w:t>
+            </w:r>
+            <w:proofErr w:type="spellStart"/>
+            <w:r>
+              <w:rPr>
+                <w:rFonts w:cstheme="minorHAnsi"/>
+              </w:rPr>
+              <w:t>playNote</w:t>
+            </w:r>
+            <w:proofErr w:type="spellEnd"/>
+            <w:r>
+              <w:rPr>
+                <w:rFonts w:cstheme="minorHAnsi"/>
+              </w:rPr>
+              <w:t xml:space="preserve">(char note, int duration) </w:t>
+            </w:r>
+          </w:p>
+          <w:p>
+            <w:pPr>
+              <w:jc w:val="both"/>
+              <w:rPr>
+                <w:rFonts w:cstheme="minorHAnsi"/>
+              </w:rPr>
+            </w:pPr>
+            <w:r>
+              <w:rPr>
+                <w:rFonts w:cstheme="minorHAnsi"/>
+              </w:rPr>
+              <w:t>{</w:t>
+            </w:r>
+          </w:p>
+          <w:p>
+            <w:pPr>
+              <w:jc w:val="both"/>
+              <w:rPr>
+                <w:rFonts w:cstheme="minorHAnsi"/>
+              </w:rPr>
+            </w:pPr>
+            <w:r>
+              <w:rPr>
+                <w:rFonts w:cstheme="minorHAnsi"/>
               </w:rPr>
               <w:t xml:space="preserve">  </w:t>
             </w:r>
+          </w:p>
+          <w:p>
+            <w:pPr>
+              <w:jc w:val="both"/>
+              <w:rPr>
+                <w:rFonts w:cstheme="minorHAnsi"/>
+              </w:rPr>
+            </w:pPr>
+            <w:r>
+              <w:rPr>
+                <w:rFonts w:cstheme="minorHAnsi"/>
+              </w:rPr>
+              <w:t xml:space="preserve">  </w:t>
+            </w:r>
+          </w:p>
+          <w:p>
+            <w:pPr>
+              <w:jc w:val="both"/>
+              <w:rPr>
+                <w:rFonts w:cstheme="minorHAnsi"/>
+              </w:rPr>
+            </w:pPr>
+            <w:r>
+              <w:rPr>
+                <w:rFonts w:cstheme="minorHAnsi"/>
+              </w:rPr>
+              <w:t xml:space="preserve">  // play the tone corresponding to the note name</w:t>
+            </w:r>
+          </w:p>
+          <w:p>
+            <w:pPr>
+              <w:jc w:val="both"/>
+              <w:rPr>
+                <w:rFonts w:cstheme="minorHAnsi"/>
+              </w:rPr>
+            </w:pPr>
+            <w:r>
+              <w:rPr>
+                <w:rFonts w:cstheme="minorHAnsi"/>
+              </w:rPr>
+              <w:t xml:space="preserve">  for (int </w:t>
+            </w:r>
             <w:proofErr w:type="spellStart"/>
             <w:r>
               <w:rPr>
                 <w:rFonts w:cstheme="minorHAnsi"/>
-                <w:sz w:val="24"/>
-              </w:rPr>
-              <w:t>pinMode</w:t>
+              </w:rPr>
+              <w:t>i</w:t>
             </w:r>
             <w:proofErr w:type="spellEnd"/>
             <w:r>
               <w:rPr>
                 <w:rFonts w:cstheme="minorHAnsi"/>
-                <w:sz w:val="24"/>
-              </w:rPr>
-              <w:t xml:space="preserve">(BUZZER_PIN, OUTPUT);       </w:t>
-            </w:r>
-          </w:p>
-          <w:p>
-            <w:pPr>
-              <w:jc w:val="both"/>
-              <w:rPr>
-                <w:rFonts w:cstheme="minorHAnsi"/>
-                <w:sz w:val="24"/>
-              </w:rPr>
-            </w:pPr>
-            <w:r>
-              <w:rPr>
-                <w:rFonts w:cstheme="minorHAnsi"/>
-                <w:sz w:val="24"/>
-              </w:rPr>
-              <w:t>}</w:t>
-            </w:r>
-          </w:p>
-          <w:p>
-            <w:pPr>
-              <w:jc w:val="both"/>
-              <w:rPr>
-                <w:rFonts w:cstheme="minorHAnsi"/>
-                <w:sz w:val="24"/>
-              </w:rPr>
-            </w:pPr>
-          </w:p>
-          <w:p>
-            <w:pPr>
-              <w:jc w:val="both"/>
-              <w:rPr>
-                <w:rFonts w:cstheme="minorHAnsi"/>
-                <w:sz w:val="24"/>
-              </w:rPr>
-            </w:pPr>
-            <w:r>
-              <w:rPr>
-                <w:rFonts w:cstheme="minorHAnsi"/>
-                <w:sz w:val="24"/>
-              </w:rPr>
-              <w:t>void loop()</w:t>
-            </w:r>
-          </w:p>
-          <w:p>
-            <w:pPr>
-              <w:jc w:val="both"/>
-              <w:rPr>
-                <w:rFonts w:cstheme="minorHAnsi"/>
-                <w:sz w:val="24"/>
-              </w:rPr>
-            </w:pPr>
-            <w:r>
-              <w:rPr>
-                <w:rFonts w:cstheme="minorHAnsi"/>
-                <w:sz w:val="24"/>
-              </w:rPr>
-              <w:t>{</w:t>
-            </w:r>
-          </w:p>
-          <w:p>
-            <w:pPr>
-              <w:jc w:val="both"/>
-              <w:rPr>
-                <w:rFonts w:cstheme="minorHAnsi"/>
-                <w:sz w:val="24"/>
-              </w:rPr>
-            </w:pPr>
-            <w:r>
-              <w:rPr>
-                <w:rFonts w:cstheme="minorHAnsi"/>
-                <w:sz w:val="24"/>
-              </w:rPr>
-              <w:t xml:space="preserve">  //Loop through each note</w:t>
-            </w:r>
-          </w:p>
-          <w:p>
-            <w:pPr>
-              <w:jc w:val="both"/>
-              <w:rPr>
-                <w:rFonts w:cstheme="minorHAnsi"/>
-                <w:sz w:val="24"/>
-              </w:rPr>
-            </w:pPr>
-            <w:r>
-              <w:rPr>
-                <w:rFonts w:cstheme="minorHAnsi"/>
-                <w:sz w:val="24"/>
-              </w:rPr>
-              <w:t xml:space="preserve">  for(int </w:t>
+              </w:rPr>
+              <w:t xml:space="preserve"> = 0; </w:t>
             </w:r>
             <w:proofErr w:type="spellStart"/>
             <w:r>
               <w:rPr>
                 <w:rFonts w:cstheme="minorHAnsi"/>
-                <w:sz w:val="24"/>
               </w:rPr>
               <w:t>i</w:t>
             </w:r>
@@ -4746,15 +5989,13 @@
             <w:r>
               <w:rPr>
                 <w:rFonts w:cstheme="minorHAnsi"/>
-                <w:sz w:val="24"/>
-              </w:rPr>
-              <w:t xml:space="preserve"> = 0; </w:t>
+              </w:rPr>
+              <w:t xml:space="preserve"> &lt; 10; </w:t>
             </w:r>
             <w:proofErr w:type="spellStart"/>
             <w:r>
               <w:rPr>
                 <w:rFonts w:cstheme="minorHAnsi"/>
-                <w:sz w:val="24"/>
               </w:rPr>
               <w:t>i</w:t>
             </w:r>
@@ -4762,15 +6003,41 @@
             <w:r>
               <w:rPr>
                 <w:rFonts w:cstheme="minorHAnsi"/>
-                <w:sz w:val="24"/>
-              </w:rPr>
-              <w:t xml:space="preserve"> &lt; length; </w:t>
+              </w:rPr>
+              <w:t xml:space="preserve">++) </w:t>
+            </w:r>
+          </w:p>
+          <w:p>
+            <w:pPr>
+              <w:jc w:val="both"/>
+              <w:rPr>
+                <w:rFonts w:cstheme="minorHAnsi"/>
+              </w:rPr>
+            </w:pPr>
+            <w:r>
+              <w:rPr>
+                <w:rFonts w:cstheme="minorHAnsi"/>
+              </w:rPr>
+              <w:t xml:space="preserve">  {</w:t>
+            </w:r>
+          </w:p>
+          <w:p>
+            <w:pPr>
+              <w:jc w:val="both"/>
+              <w:rPr>
+                <w:rFonts w:cstheme="minorHAnsi"/>
+              </w:rPr>
+            </w:pPr>
+            <w:r>
+              <w:rPr>
+                <w:rFonts w:cstheme="minorHAnsi"/>
+              </w:rPr>
+              <w:t xml:space="preserve">    if (names[</w:t>
             </w:r>
             <w:proofErr w:type="spellStart"/>
             <w:r>
               <w:rPr>
                 <w:rFonts w:cstheme="minorHAnsi"/>
-                <w:sz w:val="24"/>
               </w:rPr>
               <w:t>i</w:t>
             </w:r>
@@ -4778,63 +6045,55 @@
             <w:r>
               <w:rPr>
                 <w:rFonts w:cstheme="minorHAnsi"/>
-                <w:sz w:val="24"/>
-              </w:rPr>
-              <w:t xml:space="preserve">++) </w:t>
-            </w:r>
-          </w:p>
-          <w:p>
-            <w:pPr>
-              <w:jc w:val="both"/>
-              <w:rPr>
-                <w:rFonts w:cstheme="minorHAnsi"/>
-                <w:sz w:val="24"/>
-              </w:rPr>
-            </w:pPr>
-            <w:r>
-              <w:rPr>
-                <w:rFonts w:cstheme="minorHAnsi"/>
-                <w:sz w:val="24"/>
-              </w:rPr>
-              <w:t xml:space="preserve">  {</w:t>
-            </w:r>
-          </w:p>
-          <w:p>
-            <w:pPr>
-              <w:jc w:val="both"/>
-              <w:rPr>
-                <w:rFonts w:cstheme="minorHAnsi"/>
-                <w:sz w:val="24"/>
-              </w:rPr>
-            </w:pPr>
-            <w:r>
-              <w:rPr>
-                <w:rFonts w:cstheme="minorHAnsi"/>
-                <w:sz w:val="24"/>
-              </w:rPr>
-              <w:t xml:space="preserve">    //space indicates a pause</w:t>
-            </w:r>
-          </w:p>
-          <w:p>
-            <w:pPr>
-              <w:jc w:val="both"/>
-              <w:rPr>
-                <w:rFonts w:cstheme="minorHAnsi"/>
-                <w:sz w:val="24"/>
-              </w:rPr>
-            </w:pPr>
-            <w:r>
-              <w:rPr>
-                <w:rFonts w:cstheme="minorHAnsi"/>
-                <w:sz w:val="24"/>
-              </w:rPr>
-              <w:t xml:space="preserve">    if(notes[</w:t>
+              </w:rPr>
+              <w:t xml:space="preserve">] == note) </w:t>
+            </w:r>
+          </w:p>
+          <w:p>
+            <w:pPr>
+              <w:jc w:val="both"/>
+              <w:rPr>
+                <w:rFonts w:cstheme="minorHAnsi"/>
+              </w:rPr>
+            </w:pPr>
+            <w:r>
+              <w:rPr>
+                <w:rFonts w:cstheme="minorHAnsi"/>
+              </w:rPr>
+              <w:t xml:space="preserve">    {</w:t>
+            </w:r>
+          </w:p>
+          <w:p>
+            <w:pPr>
+              <w:jc w:val="both"/>
+              <w:rPr>
+                <w:rFonts w:cstheme="minorHAnsi"/>
+              </w:rPr>
+            </w:pPr>
+            <w:r>
+              <w:rPr>
+                <w:rFonts w:cstheme="minorHAnsi"/>
+              </w:rPr>
+              <w:t xml:space="preserve">      </w:t>
             </w:r>
             <w:proofErr w:type="spellStart"/>
             <w:r>
               <w:rPr>
                 <w:rFonts w:cstheme="minorHAnsi"/>
-                <w:sz w:val="24"/>
+              </w:rPr>
+              <w:t>playTone</w:t>
+            </w:r>
+            <w:proofErr w:type="spellEnd"/>
+            <w:r>
+              <w:rPr>
+                <w:rFonts w:cstheme="minorHAnsi"/>
+              </w:rPr>
+              <w:t>(tones[</w:t>
+            </w:r>
+            <w:proofErr w:type="spellStart"/>
+            <w:r>
+              <w:rPr>
+                <w:rFonts w:cstheme="minorHAnsi"/>
               </w:rPr>
               <w:t>i</w:t>
             </w:r>
@@ -4842,183 +6101,20 @@
             <w:r>
               <w:rPr>
                 <w:rFonts w:cstheme="minorHAnsi"/>
-                <w:sz w:val="24"/>
-              </w:rPr>
-              <w:t xml:space="preserve">] == ' ') </w:t>
-            </w:r>
-          </w:p>
-          <w:p>
-            <w:pPr>
-              <w:jc w:val="both"/>
-              <w:rPr>
-                <w:rFonts w:cstheme="minorHAnsi"/>
-                <w:sz w:val="24"/>
-              </w:rPr>
-            </w:pPr>
-            <w:r>
-              <w:rPr>
-                <w:rFonts w:cstheme="minorHAnsi"/>
-                <w:sz w:val="24"/>
-              </w:rPr>
-              <w:t xml:space="preserve">    {</w:t>
-            </w:r>
-          </w:p>
-          <w:p>
-            <w:pPr>
-              <w:jc w:val="both"/>
-              <w:rPr>
-                <w:rFonts w:cstheme="minorHAnsi"/>
-                <w:sz w:val="24"/>
-              </w:rPr>
-            </w:pPr>
-            <w:r>
-              <w:rPr>
-                <w:rFonts w:cstheme="minorHAnsi"/>
-                <w:sz w:val="24"/>
-              </w:rPr>
-              <w:t xml:space="preserve">      delay(beats[</w:t>
-            </w:r>
-            <w:proofErr w:type="spellStart"/>
-            <w:r>
-              <w:rPr>
-                <w:rFonts w:cstheme="minorHAnsi"/>
-                <w:sz w:val="24"/>
-              </w:rPr>
-              <w:t>i</w:t>
-            </w:r>
-            <w:proofErr w:type="spellEnd"/>
-            <w:r>
-              <w:rPr>
-                <w:rFonts w:cstheme="minorHAnsi"/>
-                <w:sz w:val="24"/>
-              </w:rPr>
-              <w:t>] * tempo);</w:t>
-            </w:r>
-          </w:p>
-          <w:p>
-            <w:pPr>
-              <w:jc w:val="both"/>
-              <w:rPr>
-                <w:rFonts w:cstheme="minorHAnsi"/>
-                <w:sz w:val="24"/>
-              </w:rPr>
-            </w:pPr>
-            <w:r>
-              <w:rPr>
-                <w:rFonts w:cstheme="minorHAnsi"/>
-                <w:sz w:val="24"/>
-              </w:rPr>
-              <w:t xml:space="preserve">    } </w:t>
-            </w:r>
-          </w:p>
-          <w:p>
-            <w:pPr>
-              <w:jc w:val="both"/>
-              <w:rPr>
-                <w:rFonts w:cstheme="minorHAnsi"/>
-                <w:sz w:val="24"/>
-              </w:rPr>
-            </w:pPr>
-            <w:r>
-              <w:rPr>
-                <w:rFonts w:cstheme="minorHAnsi"/>
-                <w:sz w:val="24"/>
-              </w:rPr>
-              <w:t xml:space="preserve">    else </w:t>
-            </w:r>
-          </w:p>
-          <w:p>
-            <w:pPr>
-              <w:jc w:val="both"/>
-              <w:rPr>
-                <w:rFonts w:cstheme="minorHAnsi"/>
-                <w:sz w:val="24"/>
-              </w:rPr>
-            </w:pPr>
-            <w:r>
-              <w:rPr>
-                <w:rFonts w:cstheme="minorHAnsi"/>
-                <w:sz w:val="24"/>
-              </w:rPr>
-              <w:t xml:space="preserve">    {</w:t>
-            </w:r>
-          </w:p>
-          <w:p>
-            <w:pPr>
-              <w:jc w:val="both"/>
-              <w:rPr>
-                <w:rFonts w:cstheme="minorHAnsi"/>
-                <w:sz w:val="24"/>
-              </w:rPr>
-            </w:pPr>
-            <w:r>
-              <w:rPr>
-                <w:rFonts w:cstheme="minorHAnsi"/>
-                <w:sz w:val="24"/>
-              </w:rPr>
-              <w:t xml:space="preserve">      </w:t>
-            </w:r>
-            <w:proofErr w:type="spellStart"/>
-            <w:r>
-              <w:rPr>
-                <w:rFonts w:cstheme="minorHAnsi"/>
-                <w:sz w:val="24"/>
-              </w:rPr>
-              <w:t>playNote</w:t>
-            </w:r>
-            <w:proofErr w:type="spellEnd"/>
-            <w:r>
-              <w:rPr>
-                <w:rFonts w:cstheme="minorHAnsi"/>
-                <w:sz w:val="24"/>
-              </w:rPr>
-              <w:t>(notes[</w:t>
-            </w:r>
-            <w:proofErr w:type="spellStart"/>
-            <w:r>
-              <w:rPr>
-                <w:rFonts w:cstheme="minorHAnsi"/>
-                <w:sz w:val="24"/>
-              </w:rPr>
-              <w:t>i</w:t>
-            </w:r>
-            <w:proofErr w:type="spellEnd"/>
-            <w:r>
-              <w:rPr>
-                <w:rFonts w:cstheme="minorHAnsi"/>
-                <w:sz w:val="24"/>
-              </w:rPr>
-              <w:t>], beats[</w:t>
-            </w:r>
-            <w:proofErr w:type="spellStart"/>
-            <w:r>
-              <w:rPr>
-                <w:rFonts w:cstheme="minorHAnsi"/>
-                <w:sz w:val="24"/>
-              </w:rPr>
-              <w:t>i</w:t>
-            </w:r>
-            <w:proofErr w:type="spellEnd"/>
-            <w:r>
-              <w:rPr>
-                <w:rFonts w:cstheme="minorHAnsi"/>
-                <w:sz w:val="24"/>
-              </w:rPr>
-              <w:t>] * tempo);</w:t>
-            </w:r>
-          </w:p>
-          <w:p>
-            <w:pPr>
-              <w:jc w:val="both"/>
-              <w:rPr>
-                <w:rFonts w:cstheme="minorHAnsi"/>
-                <w:sz w:val="24"/>
-              </w:rPr>
-            </w:pPr>
-            <w:r>
-              <w:rPr>
-                <w:rFonts w:cstheme="minorHAnsi"/>
-                <w:sz w:val="24"/>
+              </w:rPr>
+              <w:t>], duration);</w:t>
+            </w:r>
+          </w:p>
+          <w:p>
+            <w:pPr>
+              <w:jc w:val="both"/>
+              <w:rPr>
+                <w:rFonts w:cstheme="minorHAnsi"/>
+              </w:rPr>
+            </w:pPr>
+            <w:r>
+              <w:rPr>
+                <w:rFonts w:cstheme="minorHAnsi"/>
               </w:rPr>
               <w:t xml:space="preserve">    }</w:t>
             </w:r>
@@ -5028,29 +6124,11 @@
               <w:jc w:val="both"/>
               <w:rPr>
                 <w:rFonts w:cstheme="minorHAnsi"/>
-                <w:sz w:val="24"/>
-              </w:rPr>
-            </w:pPr>
-            <w:r>
-              <w:rPr>
-                <w:rFonts w:cstheme="minorHAnsi"/>
-                <w:sz w:val="24"/>
-              </w:rPr>
-              <w:t xml:space="preserve">    delay(tempo / 2);    /* delay between notes */</w:t>
-            </w:r>
-          </w:p>
-          <w:p>
-            <w:pPr>
-              <w:jc w:val="both"/>
-              <w:rPr>
-                <w:rFonts w:cstheme="minorHAnsi"/>
-                <w:sz w:val="24"/>
-              </w:rPr>
-            </w:pPr>
-            <w:r>
-              <w:rPr>
-                <w:rFonts w:cstheme="minorHAnsi"/>
-                <w:sz w:val="24"/>
+              </w:rPr>
+            </w:pPr>
+            <w:r>
+              <w:rPr>
+                <w:rFonts w:cstheme="minorHAnsi"/>
               </w:rPr>
               <w:t xml:space="preserve">  }</w:t>
             </w:r>
@@ -5060,770 +6138,11 @@
               <w:jc w:val="both"/>
               <w:rPr>
                 <w:rFonts w:cstheme="minorHAnsi"/>
-                <w:sz w:val="24"/>
-              </w:rPr>
-            </w:pPr>
-            <w:r>
-              <w:rPr>
-                <w:rFonts w:cstheme="minorHAnsi"/>
-                <w:sz w:val="24"/>
-              </w:rPr>
-              <w:t>}</w:t>
-            </w:r>
-          </w:p>
-          <w:p>
-            <w:pPr>
-              <w:jc w:val="both"/>
-              <w:rPr>
-                <w:rFonts w:cstheme="minorHAnsi"/>
-                <w:sz w:val="24"/>
-              </w:rPr>
-            </w:pPr>
-          </w:p>
-          <w:p>
-            <w:pPr>
-              <w:jc w:val="both"/>
-              <w:rPr>
-                <w:rFonts w:cstheme="minorHAnsi"/>
-                <w:sz w:val="24"/>
-              </w:rPr>
-            </w:pPr>
-            <w:r>
-              <w:rPr>
-                <w:rFonts w:cstheme="minorHAnsi"/>
-                <w:sz w:val="24"/>
-              </w:rPr>
-              <w:t>/* play tone */</w:t>
-            </w:r>
-          </w:p>
-          <w:p>
-            <w:pPr>
-              <w:jc w:val="both"/>
-              <w:rPr>
-                <w:rFonts w:cstheme="minorHAnsi"/>
-                <w:sz w:val="24"/>
-              </w:rPr>
-            </w:pPr>
-            <w:r>
-              <w:rPr>
-                <w:rFonts w:cstheme="minorHAnsi"/>
-                <w:sz w:val="24"/>
-              </w:rPr>
-              <w:t xml:space="preserve">void </w:t>
-            </w:r>
-            <w:proofErr w:type="spellStart"/>
-            <w:r>
-              <w:rPr>
-                <w:rFonts w:cstheme="minorHAnsi"/>
-                <w:sz w:val="24"/>
-              </w:rPr>
-              <w:t>playTone</w:t>
-            </w:r>
-            <w:proofErr w:type="spellEnd"/>
-            <w:r>
-              <w:rPr>
-                <w:rFonts w:cstheme="minorHAnsi"/>
-                <w:sz w:val="24"/>
-              </w:rPr>
-              <w:t xml:space="preserve">(int tone, int duration) </w:t>
-            </w:r>
-          </w:p>
-          <w:p>
-            <w:pPr>
-              <w:jc w:val="both"/>
-              <w:rPr>
-                <w:rFonts w:cstheme="minorHAnsi"/>
-                <w:sz w:val="24"/>
-              </w:rPr>
-            </w:pPr>
-            <w:r>
-              <w:rPr>
-                <w:rFonts w:cstheme="minorHAnsi"/>
-                <w:sz w:val="24"/>
-              </w:rPr>
-              <w:t>{</w:t>
-            </w:r>
-          </w:p>
-          <w:p>
-            <w:pPr>
-              <w:jc w:val="both"/>
-              <w:rPr>
-                <w:rFonts w:cstheme="minorHAnsi"/>
-                <w:sz w:val="24"/>
-              </w:rPr>
-            </w:pPr>
-            <w:r>
-              <w:rPr>
-                <w:rFonts w:cstheme="minorHAnsi"/>
-                <w:sz w:val="24"/>
-              </w:rPr>
-              <w:t xml:space="preserve">  for (long </w:t>
-            </w:r>
-            <w:proofErr w:type="spellStart"/>
-            <w:r>
-              <w:rPr>
-                <w:rFonts w:cstheme="minorHAnsi"/>
-                <w:sz w:val="24"/>
-              </w:rPr>
-              <w:t>i</w:t>
-            </w:r>
-            <w:proofErr w:type="spellEnd"/>
-            <w:r>
-              <w:rPr>
-                <w:rFonts w:cstheme="minorHAnsi"/>
-                <w:sz w:val="24"/>
-              </w:rPr>
-              <w:t xml:space="preserve"> = 0; </w:t>
-            </w:r>
-            <w:proofErr w:type="spellStart"/>
-            <w:r>
-              <w:rPr>
-                <w:rFonts w:cstheme="minorHAnsi"/>
-                <w:sz w:val="24"/>
-              </w:rPr>
-              <w:t>i</w:t>
-            </w:r>
-            <w:proofErr w:type="spellEnd"/>
-            <w:r>
-              <w:rPr>
-                <w:rFonts w:cstheme="minorHAnsi"/>
-                <w:sz w:val="24"/>
-              </w:rPr>
-              <w:t xml:space="preserve"> &lt; duration * 1000L; </w:t>
-            </w:r>
-            <w:proofErr w:type="spellStart"/>
-            <w:r>
-              <w:rPr>
-                <w:rFonts w:cstheme="minorHAnsi"/>
-                <w:sz w:val="24"/>
-              </w:rPr>
-              <w:t>i</w:t>
-            </w:r>
-            <w:proofErr w:type="spellEnd"/>
-            <w:r>
-              <w:rPr>
-                <w:rFonts w:cstheme="minorHAnsi"/>
-                <w:sz w:val="24"/>
-              </w:rPr>
-              <w:t xml:space="preserve"> += tone * 2) </w:t>
-            </w:r>
-          </w:p>
-          <w:p>
-            <w:pPr>
-              <w:jc w:val="both"/>
-              <w:rPr>
-                <w:rFonts w:cstheme="minorHAnsi"/>
-                <w:sz w:val="24"/>
-              </w:rPr>
-            </w:pPr>
-            <w:r>
-              <w:rPr>
-                <w:rFonts w:cstheme="minorHAnsi"/>
-                <w:sz w:val="24"/>
-              </w:rPr>
-              <w:t xml:space="preserve">  {</w:t>
-            </w:r>
-          </w:p>
-          <w:p>
-            <w:pPr>
-              <w:jc w:val="both"/>
-              <w:rPr>
-                <w:rFonts w:cstheme="minorHAnsi"/>
-                <w:sz w:val="24"/>
-              </w:rPr>
-            </w:pPr>
-            <w:r>
-              <w:rPr>
-                <w:rFonts w:cstheme="minorHAnsi"/>
-                <w:sz w:val="24"/>
-              </w:rPr>
-              <w:t xml:space="preserve">    </w:t>
-            </w:r>
-            <w:proofErr w:type="spellStart"/>
-            <w:r>
-              <w:rPr>
-                <w:rFonts w:cstheme="minorHAnsi"/>
-                <w:sz w:val="24"/>
-              </w:rPr>
-              <w:t>digitalWrite</w:t>
-            </w:r>
-            <w:proofErr w:type="spellEnd"/>
-            <w:r>
-              <w:rPr>
-                <w:rFonts w:cstheme="minorHAnsi"/>
-                <w:sz w:val="24"/>
-              </w:rPr>
-              <w:t>(BUZZER_PIN, HIGH);</w:t>
-            </w:r>
-          </w:p>
-          <w:p>
-            <w:pPr>
-              <w:jc w:val="both"/>
-              <w:rPr>
-                <w:rFonts w:cstheme="minorHAnsi"/>
-                <w:sz w:val="24"/>
-              </w:rPr>
-            </w:pPr>
-            <w:r>
-              <w:rPr>
-                <w:rFonts w:cstheme="minorHAnsi"/>
-                <w:sz w:val="24"/>
-              </w:rPr>
-              <w:t xml:space="preserve">    </w:t>
-            </w:r>
-            <w:proofErr w:type="spellStart"/>
-            <w:r>
-              <w:rPr>
-                <w:rFonts w:cstheme="minorHAnsi"/>
-                <w:sz w:val="24"/>
-              </w:rPr>
-              <w:t>delayMicroseconds</w:t>
-            </w:r>
-            <w:proofErr w:type="spellEnd"/>
-            <w:r>
-              <w:rPr>
-                <w:rFonts w:cstheme="minorHAnsi"/>
-                <w:sz w:val="24"/>
-              </w:rPr>
-              <w:t>(tone);</w:t>
-            </w:r>
-          </w:p>
-          <w:p>
-            <w:pPr>
-              <w:jc w:val="both"/>
-              <w:rPr>
-                <w:rFonts w:cstheme="minorHAnsi"/>
-                <w:sz w:val="24"/>
-              </w:rPr>
-            </w:pPr>
-            <w:r>
-              <w:rPr>
-                <w:rFonts w:cstheme="minorHAnsi"/>
-                <w:sz w:val="24"/>
-              </w:rPr>
-              <w:t xml:space="preserve">    </w:t>
-            </w:r>
-            <w:proofErr w:type="spellStart"/>
-            <w:r>
-              <w:rPr>
-                <w:rFonts w:cstheme="minorHAnsi"/>
-                <w:sz w:val="24"/>
-              </w:rPr>
-              <w:t>digitalWrite</w:t>
-            </w:r>
-            <w:proofErr w:type="spellEnd"/>
-            <w:r>
-              <w:rPr>
-                <w:rFonts w:cstheme="minorHAnsi"/>
-                <w:sz w:val="24"/>
-              </w:rPr>
-              <w:t>(BUZZER_PIN, LOW);</w:t>
-            </w:r>
-          </w:p>
-          <w:p>
-            <w:pPr>
-              <w:jc w:val="both"/>
-              <w:rPr>
-                <w:rFonts w:cstheme="minorHAnsi"/>
-                <w:sz w:val="24"/>
-              </w:rPr>
-            </w:pPr>
-            <w:r>
-              <w:rPr>
-                <w:rFonts w:cstheme="minorHAnsi"/>
-                <w:sz w:val="24"/>
-              </w:rPr>
-              <w:t xml:space="preserve">    </w:t>
-            </w:r>
-            <w:proofErr w:type="spellStart"/>
-            <w:r>
-              <w:rPr>
-                <w:rFonts w:cstheme="minorHAnsi"/>
-                <w:sz w:val="24"/>
-              </w:rPr>
-              <w:t>delayMicroseconds</w:t>
-            </w:r>
-            <w:proofErr w:type="spellEnd"/>
-            <w:r>
-              <w:rPr>
-                <w:rFonts w:cstheme="minorHAnsi"/>
-                <w:sz w:val="24"/>
-              </w:rPr>
-              <w:t>(tone);</w:t>
-            </w:r>
-          </w:p>
-          <w:p>
-            <w:pPr>
-              <w:jc w:val="both"/>
-              <w:rPr>
-                <w:rFonts w:cstheme="minorHAnsi"/>
-                <w:sz w:val="24"/>
-              </w:rPr>
-            </w:pPr>
-            <w:r>
-              <w:rPr>
-                <w:rFonts w:cstheme="minorHAnsi"/>
-                <w:sz w:val="24"/>
-              </w:rPr>
-              <w:t xml:space="preserve">  }</w:t>
-            </w:r>
-          </w:p>
-          <w:p>
-            <w:pPr>
-              <w:jc w:val="both"/>
-              <w:rPr>
-                <w:rFonts w:cstheme="minorHAnsi"/>
-                <w:sz w:val="24"/>
-              </w:rPr>
-            </w:pPr>
-            <w:r>
-              <w:rPr>
-                <w:rFonts w:cstheme="minorHAnsi"/>
-                <w:sz w:val="24"/>
-              </w:rPr>
-              <w:t>}</w:t>
-            </w:r>
-          </w:p>
-          <w:p>
-            <w:pPr>
-              <w:jc w:val="both"/>
-              <w:rPr>
-                <w:rFonts w:cstheme="minorHAnsi"/>
-                <w:sz w:val="24"/>
-              </w:rPr>
-            </w:pPr>
-          </w:p>
-          <w:p>
-            <w:pPr>
-              <w:jc w:val="both"/>
-              <w:rPr>
-                <w:rFonts w:cstheme="minorHAnsi"/>
-                <w:sz w:val="24"/>
-              </w:rPr>
-            </w:pPr>
-            <w:r>
-              <w:rPr>
-                <w:rFonts w:cstheme="minorHAnsi"/>
-                <w:sz w:val="24"/>
-              </w:rPr>
-              <w:t>/* List of the notes in the song */</w:t>
-            </w:r>
-          </w:p>
-          <w:p>
-            <w:pPr>
-              <w:jc w:val="both"/>
-              <w:rPr>
-                <w:rFonts w:cstheme="minorHAnsi"/>
-                <w:sz w:val="24"/>
-              </w:rPr>
-            </w:pPr>
-            <w:r>
-              <w:rPr>
-                <w:rFonts w:cstheme="minorHAnsi"/>
-                <w:sz w:val="24"/>
-              </w:rPr>
-              <w:t>/* w = F sharp, t = A sharp */</w:t>
-            </w:r>
-          </w:p>
-          <w:p>
-            <w:pPr>
-              <w:jc w:val="both"/>
-              <w:rPr>
-                <w:rFonts w:cstheme="minorHAnsi"/>
-                <w:sz w:val="24"/>
-              </w:rPr>
-            </w:pPr>
-            <w:r>
-              <w:rPr>
-                <w:rFonts w:cstheme="minorHAnsi"/>
-                <w:sz w:val="24"/>
-              </w:rPr>
-              <w:lastRenderedPageBreak/>
-              <w:t>char names[] = { 'c', 'd', 'e', 'f', 'w', 'g', 'a', 't', 'b', 'C' };</w:t>
-            </w:r>
-          </w:p>
-          <w:p>
-            <w:pPr>
-              <w:jc w:val="both"/>
-              <w:rPr>
-                <w:rFonts w:cstheme="minorHAnsi"/>
-                <w:sz w:val="24"/>
-              </w:rPr>
-            </w:pPr>
-          </w:p>
-          <w:p>
-            <w:pPr>
-              <w:jc w:val="both"/>
-              <w:rPr>
-                <w:rFonts w:cstheme="minorHAnsi"/>
-                <w:sz w:val="24"/>
-              </w:rPr>
-            </w:pPr>
-            <w:r>
-              <w:rPr>
-                <w:rFonts w:cstheme="minorHAnsi"/>
-                <w:sz w:val="24"/>
-              </w:rPr>
-              <w:t>/* Match the notes to the wavelength of the soundwave in cm */</w:t>
-            </w:r>
-          </w:p>
-          <w:p>
-            <w:pPr>
-              <w:jc w:val="both"/>
-              <w:rPr>
-                <w:rFonts w:cstheme="minorHAnsi"/>
-                <w:sz w:val="24"/>
-              </w:rPr>
-            </w:pPr>
-            <w:r>
-              <w:rPr>
-                <w:rFonts w:cstheme="minorHAnsi"/>
-                <w:sz w:val="24"/>
-              </w:rPr>
-              <w:t>/* Note: This code assumes that sharps are half steps between notes */</w:t>
-            </w:r>
-          </w:p>
-          <w:p>
-            <w:pPr>
-              <w:jc w:val="both"/>
-              <w:rPr>
-                <w:rFonts w:cstheme="minorHAnsi"/>
-                <w:sz w:val="24"/>
-              </w:rPr>
-            </w:pPr>
-            <w:r>
-              <w:rPr>
-                <w:rFonts w:cstheme="minorHAnsi"/>
-                <w:sz w:val="24"/>
-              </w:rPr>
-              <w:t>int tones[] = { 1915, 1700, 1519, 1432, 1354, 1275, 1136, 1075, 1014, 956 };</w:t>
-            </w:r>
-          </w:p>
-          <w:p>
-            <w:pPr>
-              <w:jc w:val="both"/>
-              <w:rPr>
-                <w:rFonts w:cstheme="minorHAnsi"/>
-                <w:sz w:val="24"/>
-              </w:rPr>
-            </w:pPr>
-          </w:p>
-          <w:p>
-            <w:pPr>
-              <w:jc w:val="both"/>
-              <w:rPr>
-                <w:rFonts w:cstheme="minorHAnsi"/>
-                <w:sz w:val="24"/>
-              </w:rPr>
-            </w:pPr>
-            <w:r>
-              <w:rPr>
-                <w:rFonts w:cstheme="minorHAnsi"/>
-                <w:sz w:val="24"/>
-              </w:rPr>
-              <w:t xml:space="preserve">void </w:t>
-            </w:r>
-            <w:proofErr w:type="spellStart"/>
-            <w:r>
-              <w:rPr>
-                <w:rFonts w:cstheme="minorHAnsi"/>
-                <w:sz w:val="24"/>
-              </w:rPr>
-              <w:t>playNote</w:t>
-            </w:r>
-            <w:proofErr w:type="spellEnd"/>
-            <w:r>
-              <w:rPr>
-                <w:rFonts w:cstheme="minorHAnsi"/>
-                <w:sz w:val="24"/>
-              </w:rPr>
-              <w:t xml:space="preserve">(char note, int duration) </w:t>
-            </w:r>
-          </w:p>
-          <w:p>
-            <w:pPr>
-              <w:jc w:val="both"/>
-              <w:rPr>
-                <w:rFonts w:cstheme="minorHAnsi"/>
-                <w:sz w:val="24"/>
-              </w:rPr>
-            </w:pPr>
-            <w:r>
-              <w:rPr>
-                <w:rFonts w:cstheme="minorHAnsi"/>
-                <w:sz w:val="24"/>
-              </w:rPr>
-              <w:t>{</w:t>
-            </w:r>
-          </w:p>
-          <w:p>
-            <w:pPr>
-              <w:jc w:val="both"/>
-              <w:rPr>
-                <w:rFonts w:cstheme="minorHAnsi"/>
-                <w:sz w:val="24"/>
-              </w:rPr>
-            </w:pPr>
-            <w:r>
-              <w:rPr>
-                <w:rFonts w:cstheme="minorHAnsi"/>
-                <w:sz w:val="24"/>
-              </w:rPr>
-              <w:t xml:space="preserve">  </w:t>
-            </w:r>
-          </w:p>
-          <w:p>
-            <w:pPr>
-              <w:jc w:val="both"/>
-              <w:rPr>
-                <w:rFonts w:cstheme="minorHAnsi"/>
-                <w:sz w:val="24"/>
-              </w:rPr>
-            </w:pPr>
-            <w:r>
-              <w:rPr>
-                <w:rFonts w:cstheme="minorHAnsi"/>
-                <w:sz w:val="24"/>
-              </w:rPr>
-              <w:t xml:space="preserve">  </w:t>
-            </w:r>
-          </w:p>
-          <w:p>
-            <w:pPr>
-              <w:jc w:val="both"/>
-              <w:rPr>
-                <w:rFonts w:cstheme="minorHAnsi"/>
-                <w:sz w:val="24"/>
-              </w:rPr>
-            </w:pPr>
-            <w:r>
-              <w:rPr>
-                <w:rFonts w:cstheme="minorHAnsi"/>
-                <w:sz w:val="24"/>
-              </w:rPr>
-              <w:t xml:space="preserve">  // play the tone corresponding to the note name</w:t>
-            </w:r>
-          </w:p>
-          <w:p>
-            <w:pPr>
-              <w:jc w:val="both"/>
-              <w:rPr>
-                <w:rFonts w:cstheme="minorHAnsi"/>
-                <w:sz w:val="24"/>
-              </w:rPr>
-            </w:pPr>
-            <w:r>
-              <w:rPr>
-                <w:rFonts w:cstheme="minorHAnsi"/>
-                <w:sz w:val="24"/>
-              </w:rPr>
-              <w:t xml:space="preserve">  for (int </w:t>
-            </w:r>
-            <w:proofErr w:type="spellStart"/>
-            <w:r>
-              <w:rPr>
-                <w:rFonts w:cstheme="minorHAnsi"/>
-                <w:sz w:val="24"/>
-              </w:rPr>
-              <w:t>i</w:t>
-            </w:r>
-            <w:proofErr w:type="spellEnd"/>
-            <w:r>
-              <w:rPr>
-                <w:rFonts w:cstheme="minorHAnsi"/>
-                <w:sz w:val="24"/>
-              </w:rPr>
-              <w:t xml:space="preserve"> = 0; </w:t>
-            </w:r>
-            <w:proofErr w:type="spellStart"/>
-            <w:r>
-              <w:rPr>
-                <w:rFonts w:cstheme="minorHAnsi"/>
-                <w:sz w:val="24"/>
-              </w:rPr>
-              <w:t>i</w:t>
-            </w:r>
-            <w:proofErr w:type="spellEnd"/>
-            <w:r>
-              <w:rPr>
-                <w:rFonts w:cstheme="minorHAnsi"/>
-                <w:sz w:val="24"/>
-              </w:rPr>
-              <w:t xml:space="preserve"> &lt; 10; </w:t>
-            </w:r>
-            <w:proofErr w:type="spellStart"/>
-            <w:r>
-              <w:rPr>
-                <w:rFonts w:cstheme="minorHAnsi"/>
-                <w:sz w:val="24"/>
-              </w:rPr>
-              <w:t>i</w:t>
-            </w:r>
-            <w:proofErr w:type="spellEnd"/>
-            <w:r>
-              <w:rPr>
-                <w:rFonts w:cstheme="minorHAnsi"/>
-                <w:sz w:val="24"/>
-              </w:rPr>
-              <w:t xml:space="preserve">++) </w:t>
-            </w:r>
-          </w:p>
-          <w:p>
-            <w:pPr>
-              <w:jc w:val="both"/>
-              <w:rPr>
-                <w:rFonts w:cstheme="minorHAnsi"/>
-                <w:sz w:val="24"/>
-              </w:rPr>
-            </w:pPr>
-            <w:r>
-              <w:rPr>
-                <w:rFonts w:cstheme="minorHAnsi"/>
-                <w:sz w:val="24"/>
-              </w:rPr>
-              <w:t xml:space="preserve">  {</w:t>
-            </w:r>
-          </w:p>
-          <w:p>
-            <w:pPr>
-              <w:jc w:val="both"/>
-              <w:rPr>
-                <w:rFonts w:cstheme="minorHAnsi"/>
-                <w:sz w:val="24"/>
-              </w:rPr>
-            </w:pPr>
-            <w:r>
-              <w:rPr>
-                <w:rFonts w:cstheme="minorHAnsi"/>
-                <w:sz w:val="24"/>
-              </w:rPr>
-              <w:t xml:space="preserve">    if (names[</w:t>
-            </w:r>
-            <w:proofErr w:type="spellStart"/>
-            <w:r>
-              <w:rPr>
-                <w:rFonts w:cstheme="minorHAnsi"/>
-                <w:sz w:val="24"/>
-              </w:rPr>
-              <w:t>i</w:t>
-            </w:r>
-            <w:proofErr w:type="spellEnd"/>
-            <w:r>
-              <w:rPr>
-                <w:rFonts w:cstheme="minorHAnsi"/>
-                <w:sz w:val="24"/>
-              </w:rPr>
-              <w:t xml:space="preserve">] == note) </w:t>
-            </w:r>
-          </w:p>
-          <w:p>
-            <w:pPr>
-              <w:jc w:val="both"/>
-              <w:rPr>
-                <w:rFonts w:cstheme="minorHAnsi"/>
-                <w:sz w:val="24"/>
-              </w:rPr>
-            </w:pPr>
-            <w:r>
-              <w:rPr>
-                <w:rFonts w:cstheme="minorHAnsi"/>
-                <w:sz w:val="24"/>
-              </w:rPr>
-              <w:t xml:space="preserve">    {</w:t>
-            </w:r>
-          </w:p>
-          <w:p>
-            <w:pPr>
-              <w:jc w:val="both"/>
-              <w:rPr>
-                <w:rFonts w:cstheme="minorHAnsi"/>
-                <w:sz w:val="24"/>
-              </w:rPr>
-            </w:pPr>
-            <w:r>
-              <w:rPr>
-                <w:rFonts w:cstheme="minorHAnsi"/>
-                <w:sz w:val="24"/>
-              </w:rPr>
-              <w:t xml:space="preserve">      </w:t>
-            </w:r>
-            <w:proofErr w:type="spellStart"/>
-            <w:r>
-              <w:rPr>
-                <w:rFonts w:cstheme="minorHAnsi"/>
-                <w:sz w:val="24"/>
-              </w:rPr>
-              <w:t>playTone</w:t>
-            </w:r>
-            <w:proofErr w:type="spellEnd"/>
-            <w:r>
-              <w:rPr>
-                <w:rFonts w:cstheme="minorHAnsi"/>
-                <w:sz w:val="24"/>
-              </w:rPr>
-              <w:t>(tones[</w:t>
-            </w:r>
-            <w:proofErr w:type="spellStart"/>
-            <w:r>
-              <w:rPr>
-                <w:rFonts w:cstheme="minorHAnsi"/>
-                <w:sz w:val="24"/>
-              </w:rPr>
-              <w:t>i</w:t>
-            </w:r>
-            <w:proofErr w:type="spellEnd"/>
-            <w:r>
-              <w:rPr>
-                <w:rFonts w:cstheme="minorHAnsi"/>
-                <w:sz w:val="24"/>
-              </w:rPr>
-              <w:t>], duration);</w:t>
-            </w:r>
-          </w:p>
-          <w:p>
-            <w:pPr>
-              <w:jc w:val="both"/>
-              <w:rPr>
-                <w:rFonts w:cstheme="minorHAnsi"/>
-                <w:sz w:val="24"/>
-              </w:rPr>
-            </w:pPr>
-            <w:r>
-              <w:rPr>
-                <w:rFonts w:cstheme="minorHAnsi"/>
-                <w:sz w:val="24"/>
-              </w:rPr>
-              <w:t xml:space="preserve">    }</w:t>
-            </w:r>
-          </w:p>
-          <w:p>
-            <w:pPr>
-              <w:jc w:val="both"/>
-              <w:rPr>
-                <w:rFonts w:cstheme="minorHAnsi"/>
-                <w:sz w:val="24"/>
-              </w:rPr>
-            </w:pPr>
-            <w:r>
-              <w:rPr>
-                <w:rFonts w:cstheme="minorHAnsi"/>
-                <w:sz w:val="24"/>
-              </w:rPr>
-              <w:t xml:space="preserve">  }</w:t>
-            </w:r>
-          </w:p>
-          <w:p>
-            <w:pPr>
-              <w:jc w:val="both"/>
-              <w:rPr>
-                <w:rFonts w:cstheme="minorHAnsi"/>
-                <w:sz w:val="24"/>
-              </w:rPr>
-            </w:pPr>
-            <w:r>
-              <w:rPr>
-                <w:rFonts w:cstheme="minorHAnsi"/>
-                <w:sz w:val="24"/>
+              </w:rPr>
+            </w:pPr>
+            <w:r>
+              <w:rPr>
+                <w:rFonts w:cstheme="minorHAnsi"/>
               </w:rPr>
               <w:t>}</w:t>
             </w:r>
@@ -5862,8 +6181,8 @@
       </w:pPr>
     </w:p>
     <w:sectPr>
-      <w:headerReference w:type="default" r:id="rId12"/>
-      <w:footerReference w:type="default" r:id="rId13"/>
+      <w:headerReference w:type="default" r:id="rId15"/>
+      <w:footerReference w:type="default" r:id="rId16"/>
       <w:pgSz w:w="12240" w:h="15840"/>
       <w:pgMar w:top="1152" w:right="1152" w:bottom="1152" w:left="1152" w:header="720" w:footer="720" w:gutter="0"/>
       <w:cols w:space="720"/>
@@ -5908,7 +6227,6 @@
         <w:docPartUnique/>
       </w:docPartObj>
     </w:sdtPr>
-    <w:sdtEndPr/>
     <w:sdtContent>
       <w:sdt>
         <w:sdtPr>
@@ -5918,7 +6236,6 @@
             <w:docPartUnique/>
           </w:docPartObj>
         </w:sdtPr>
-        <w:sdtEndPr/>
         <w:sdtContent>
           <w:p>
             <w:pPr>

</xml_diff>